<commit_message>
updated project sketch with nice cover and a table of contents
</commit_message>
<xml_diff>
--- a/doc/ProjectSketch.docx
+++ b/doc/ProjectSketch.docx
@@ -1,14 +1,2085 @@
 
 <file path=word/document.xml><?xml version="1.0" encoding="utf-8"?>
-<w:document xmlns:wpc="http://schemas.microsoft.com/office/word/2010/wordprocessingCanvas" xmlns:cx="http://schemas.microsoft.com/office/drawing/2014/chartex" xmlns:cx1="http://schemas.microsoft.com/office/drawing/2015/9/8/chartex" xmlns:cx2="http://schemas.microsoft.com/office/drawing/2015/10/21/chartex" xmlns:cx3="http://schemas.microsoft.com/office/drawing/2016/5/9/chartex" xmlns:cx4="http://schemas.microsoft.com/office/drawing/2016/5/10/chartex" xmlns:cx5="http://schemas.microsoft.com/office/drawing/2016/5/11/chartex" xmlns:cx6="http://schemas.microsoft.com/office/drawing/2016/5/12/chartex" xmlns:cx7="http://schemas.microsoft.com/office/drawing/2016/5/13/chartex" xmlns:cx8="http://schemas.microsoft.com/office/drawing/2016/5/14/chartex" xmlns:mc="http://schemas.openxmlformats.org/markup-compatibility/2006" xmlns:aink="http://schemas.microsoft.com/office/drawing/2016/ink" xmlns:am3d="http://schemas.microsoft.com/office/drawing/2017/model3d" xmlns:o="urn:schemas-microsoft-com:office:office" xmlns:r="http://schemas.openxmlformats.org/officeDocument/2006/relationships" xmlns:m="http://schemas.openxmlformats.org/officeDocument/2006/math" xmlns:v="urn:schemas-microsoft-com:vml" xmlns:wp14="http://schemas.microsoft.com/office/word/2010/wordprocessingDrawing" xmlns:wp="http://schemas.openxmlformats.org/drawingml/2006/wordprocessingDrawing" xmlns:w10="urn:schemas-microsoft-com:office:word" xmlns:w="http://schemas.openxmlformats.org/wordprocessingml/2006/main" xmlns:w14="http://schemas.microsoft.com/office/word/2010/wordml" xmlns:w15="http://schemas.microsoft.com/office/word/2012/wordml" xmlns:w16cid="http://schemas.microsoft.com/office/word/2016/wordml/cid" xmlns:w16se="http://schemas.microsoft.com/office/word/2015/wordml/symex" xmlns:wpg="http://schemas.microsoft.com/office/word/2010/wordprocessingGroup" xmlns:wpi="http://schemas.microsoft.com/office/word/2010/wordprocessingInk" xmlns:wne="http://schemas.microsoft.com/office/word/2006/wordml" xmlns:wps="http://schemas.microsoft.com/office/word/2010/wordprocessingShape" mc:Ignorable="w14 w15 w16se w16cid wp14">
+<w:document xmlns:wpc="http://schemas.microsoft.com/office/word/2010/wordprocessingCanvas" xmlns:mo="http://schemas.microsoft.com/office/mac/office/2008/main" xmlns:mc="http://schemas.openxmlformats.org/markup-compatibility/2006" xmlns:mv="urn:schemas-microsoft-com:mac:vml" xmlns:o="urn:schemas-microsoft-com:office:office" xmlns:r="http://schemas.openxmlformats.org/officeDocument/2006/relationships" xmlns:m="http://schemas.openxmlformats.org/officeDocument/2006/math" xmlns:v="urn:schemas-microsoft-com:vml" xmlns:wp14="http://schemas.microsoft.com/office/word/2010/wordprocessingDrawing" xmlns:wp="http://schemas.openxmlformats.org/drawingml/2006/wordprocessingDrawing" xmlns:w10="urn:schemas-microsoft-com:office:word" xmlns:w="http://schemas.openxmlformats.org/wordprocessingml/2006/main" xmlns:w14="http://schemas.microsoft.com/office/word/2010/wordml" xmlns:w15="http://schemas.microsoft.com/office/word/2012/wordml" xmlns:wpg="http://schemas.microsoft.com/office/word/2010/wordprocessingGroup" xmlns:wpi="http://schemas.microsoft.com/office/word/2010/wordprocessingInk" xmlns:wne="http://schemas.microsoft.com/office/word/2006/wordml" xmlns:wps="http://schemas.microsoft.com/office/word/2010/wordprocessingShape" mc:Ignorable="w14 w15 wp14">
   <w:body>
+    <w:sdt>
+      <w:sdtPr>
+        <w:id w:val="-1247496010"/>
+        <w:docPartObj>
+          <w:docPartGallery w:val="Cover Pages"/>
+          <w:docPartUnique/>
+        </w:docPartObj>
+      </w:sdtPr>
+      <w:sdtContent>
+        <w:p>
+          <w:r>
+            <w:rPr>
+              <w:noProof/>
+              <w:lang w:eastAsia="en-GB"/>
+            </w:rPr>
+            <mc:AlternateContent>
+              <mc:Choice Requires="wpg">
+                <w:drawing>
+                  <wp:anchor distT="0" distB="0" distL="114300" distR="114300" simplePos="0" relativeHeight="251662336" behindDoc="0" locked="0" layoutInCell="1" allowOverlap="1" wp14:anchorId="0CD7FF2D" wp14:editId="55651FC3">
+                    <wp:simplePos x="0" y="0"/>
+                    <wp:positionH relativeFrom="page">
+                      <wp:align>center</wp:align>
+                    </wp:positionH>
+                    <mc:AlternateContent>
+                      <mc:Choice Requires="wp14">
+                        <wp:positionV relativeFrom="page">
+                          <wp14:pctPosVOffset>2300</wp14:pctPosVOffset>
+                        </wp:positionV>
+                      </mc:Choice>
+                      <mc:Fallback>
+                        <wp:positionV relativeFrom="page">
+                          <wp:posOffset>245745</wp:posOffset>
+                        </wp:positionV>
+                      </mc:Fallback>
+                    </mc:AlternateContent>
+                    <wp:extent cx="7315200" cy="1215391"/>
+                    <wp:effectExtent l="0" t="0" r="1270" b="1905"/>
+                    <wp:wrapNone/>
+                    <wp:docPr id="149" name="Group 149"/>
+                    <wp:cNvGraphicFramePr/>
+                    <a:graphic xmlns:a="http://schemas.openxmlformats.org/drawingml/2006/main">
+                      <a:graphicData uri="http://schemas.microsoft.com/office/word/2010/wordprocessingGroup">
+                        <wpg:wgp>
+                          <wpg:cNvGrpSpPr/>
+                          <wpg:grpSpPr>
+                            <a:xfrm>
+                              <a:off x="0" y="0"/>
+                              <a:ext cx="7315200" cy="1215391"/>
+                              <a:chOff x="0" y="-1"/>
+                              <a:chExt cx="7315200" cy="1216153"/>
+                            </a:xfrm>
+                          </wpg:grpSpPr>
+                          <wps:wsp>
+                            <wps:cNvPr id="150" name="Rectangle 51"/>
+                            <wps:cNvSpPr/>
+                            <wps:spPr>
+                              <a:xfrm>
+                                <a:off x="0" y="-1"/>
+                                <a:ext cx="7315200" cy="1130373"/>
+                              </a:xfrm>
+                              <a:custGeom>
+                                <a:avLst/>
+                                <a:gdLst>
+                                  <a:gd name="connsiteX0" fmla="*/ 0 w 7312660"/>
+                                  <a:gd name="connsiteY0" fmla="*/ 0 h 1215390"/>
+                                  <a:gd name="connsiteX1" fmla="*/ 7312660 w 7312660"/>
+                                  <a:gd name="connsiteY1" fmla="*/ 0 h 1215390"/>
+                                  <a:gd name="connsiteX2" fmla="*/ 7312660 w 7312660"/>
+                                  <a:gd name="connsiteY2" fmla="*/ 1215390 h 1215390"/>
+                                  <a:gd name="connsiteX3" fmla="*/ 0 w 7312660"/>
+                                  <a:gd name="connsiteY3" fmla="*/ 1215390 h 1215390"/>
+                                  <a:gd name="connsiteX4" fmla="*/ 0 w 7312660"/>
+                                  <a:gd name="connsiteY4" fmla="*/ 0 h 1215390"/>
+                                  <a:gd name="connsiteX0" fmla="*/ 0 w 7312660"/>
+                                  <a:gd name="connsiteY0" fmla="*/ 0 h 1215390"/>
+                                  <a:gd name="connsiteX1" fmla="*/ 7312660 w 7312660"/>
+                                  <a:gd name="connsiteY1" fmla="*/ 0 h 1215390"/>
+                                  <a:gd name="connsiteX2" fmla="*/ 7312660 w 7312660"/>
+                                  <a:gd name="connsiteY2" fmla="*/ 1215390 h 1215390"/>
+                                  <a:gd name="connsiteX3" fmla="*/ 3667125 w 7312660"/>
+                                  <a:gd name="connsiteY3" fmla="*/ 1209675 h 1215390"/>
+                                  <a:gd name="connsiteX4" fmla="*/ 0 w 7312660"/>
+                                  <a:gd name="connsiteY4" fmla="*/ 1215390 h 1215390"/>
+                                  <a:gd name="connsiteX5" fmla="*/ 0 w 7312660"/>
+                                  <a:gd name="connsiteY5" fmla="*/ 0 h 1215390"/>
+                                  <a:gd name="connsiteX0" fmla="*/ 0 w 7312660"/>
+                                  <a:gd name="connsiteY0" fmla="*/ 0 h 1215390"/>
+                                  <a:gd name="connsiteX1" fmla="*/ 7312660 w 7312660"/>
+                                  <a:gd name="connsiteY1" fmla="*/ 0 h 1215390"/>
+                                  <a:gd name="connsiteX2" fmla="*/ 7312660 w 7312660"/>
+                                  <a:gd name="connsiteY2" fmla="*/ 1215390 h 1215390"/>
+                                  <a:gd name="connsiteX3" fmla="*/ 3619500 w 7312660"/>
+                                  <a:gd name="connsiteY3" fmla="*/ 733425 h 1215390"/>
+                                  <a:gd name="connsiteX4" fmla="*/ 0 w 7312660"/>
+                                  <a:gd name="connsiteY4" fmla="*/ 1215390 h 1215390"/>
+                                  <a:gd name="connsiteX5" fmla="*/ 0 w 7312660"/>
+                                  <a:gd name="connsiteY5" fmla="*/ 0 h 1215390"/>
+                                  <a:gd name="connsiteX0" fmla="*/ 0 w 7312660"/>
+                                  <a:gd name="connsiteY0" fmla="*/ 0 h 1215390"/>
+                                  <a:gd name="connsiteX1" fmla="*/ 7312660 w 7312660"/>
+                                  <a:gd name="connsiteY1" fmla="*/ 0 h 1215390"/>
+                                  <a:gd name="connsiteX2" fmla="*/ 7312660 w 7312660"/>
+                                  <a:gd name="connsiteY2" fmla="*/ 1129665 h 1215390"/>
+                                  <a:gd name="connsiteX3" fmla="*/ 3619500 w 7312660"/>
+                                  <a:gd name="connsiteY3" fmla="*/ 733425 h 1215390"/>
+                                  <a:gd name="connsiteX4" fmla="*/ 0 w 7312660"/>
+                                  <a:gd name="connsiteY4" fmla="*/ 1215390 h 1215390"/>
+                                  <a:gd name="connsiteX5" fmla="*/ 0 w 7312660"/>
+                                  <a:gd name="connsiteY5" fmla="*/ 0 h 1215390"/>
+                                  <a:gd name="connsiteX0" fmla="*/ 9525 w 7322185"/>
+                                  <a:gd name="connsiteY0" fmla="*/ 0 h 1129665"/>
+                                  <a:gd name="connsiteX1" fmla="*/ 7322185 w 7322185"/>
+                                  <a:gd name="connsiteY1" fmla="*/ 0 h 1129665"/>
+                                  <a:gd name="connsiteX2" fmla="*/ 7322185 w 7322185"/>
+                                  <a:gd name="connsiteY2" fmla="*/ 1129665 h 1129665"/>
+                                  <a:gd name="connsiteX3" fmla="*/ 3629025 w 7322185"/>
+                                  <a:gd name="connsiteY3" fmla="*/ 733425 h 1129665"/>
+                                  <a:gd name="connsiteX4" fmla="*/ 0 w 7322185"/>
+                                  <a:gd name="connsiteY4" fmla="*/ 1091565 h 1129665"/>
+                                  <a:gd name="connsiteX5" fmla="*/ 9525 w 7322185"/>
+                                  <a:gd name="connsiteY5" fmla="*/ 0 h 1129665"/>
+                                  <a:gd name="connsiteX0" fmla="*/ 0 w 7312660"/>
+                                  <a:gd name="connsiteY0" fmla="*/ 0 h 1129665"/>
+                                  <a:gd name="connsiteX1" fmla="*/ 7312660 w 7312660"/>
+                                  <a:gd name="connsiteY1" fmla="*/ 0 h 1129665"/>
+                                  <a:gd name="connsiteX2" fmla="*/ 7312660 w 7312660"/>
+                                  <a:gd name="connsiteY2" fmla="*/ 1129665 h 1129665"/>
+                                  <a:gd name="connsiteX3" fmla="*/ 3619500 w 7312660"/>
+                                  <a:gd name="connsiteY3" fmla="*/ 733425 h 1129665"/>
+                                  <a:gd name="connsiteX4" fmla="*/ 0 w 7312660"/>
+                                  <a:gd name="connsiteY4" fmla="*/ 1091565 h 1129665"/>
+                                  <a:gd name="connsiteX5" fmla="*/ 0 w 7312660"/>
+                                  <a:gd name="connsiteY5" fmla="*/ 0 h 1129665"/>
+                                </a:gdLst>
+                                <a:ahLst/>
+                                <a:cxnLst>
+                                  <a:cxn ang="0">
+                                    <a:pos x="connsiteX0" y="connsiteY0"/>
+                                  </a:cxn>
+                                  <a:cxn ang="0">
+                                    <a:pos x="connsiteX1" y="connsiteY1"/>
+                                  </a:cxn>
+                                  <a:cxn ang="0">
+                                    <a:pos x="connsiteX2" y="connsiteY2"/>
+                                  </a:cxn>
+                                  <a:cxn ang="0">
+                                    <a:pos x="connsiteX3" y="connsiteY3"/>
+                                  </a:cxn>
+                                  <a:cxn ang="0">
+                                    <a:pos x="connsiteX4" y="connsiteY4"/>
+                                  </a:cxn>
+                                  <a:cxn ang="0">
+                                    <a:pos x="connsiteX5" y="connsiteY5"/>
+                                  </a:cxn>
+                                </a:cxnLst>
+                                <a:rect l="l" t="t" r="r" b="b"/>
+                                <a:pathLst>
+                                  <a:path w="7312660" h="1129665">
+                                    <a:moveTo>
+                                      <a:pt x="0" y="0"/>
+                                    </a:moveTo>
+                                    <a:lnTo>
+                                      <a:pt x="7312660" y="0"/>
+                                    </a:lnTo>
+                                    <a:lnTo>
+                                      <a:pt x="7312660" y="1129665"/>
+                                    </a:lnTo>
+                                    <a:lnTo>
+                                      <a:pt x="3619500" y="733425"/>
+                                    </a:lnTo>
+                                    <a:lnTo>
+                                      <a:pt x="0" y="1091565"/>
+                                    </a:lnTo>
+                                    <a:lnTo>
+                                      <a:pt x="0" y="0"/>
+                                    </a:lnTo>
+                                    <a:close/>
+                                  </a:path>
+                                </a:pathLst>
+                              </a:custGeom>
+                              <a:ln>
+                                <a:noFill/>
+                              </a:ln>
+                            </wps:spPr>
+                            <wps:style>
+                              <a:lnRef idx="2">
+                                <a:schemeClr val="accent1">
+                                  <a:shade val="50000"/>
+                                </a:schemeClr>
+                              </a:lnRef>
+                              <a:fillRef idx="1">
+                                <a:schemeClr val="accent1"/>
+                              </a:fillRef>
+                              <a:effectRef idx="0">
+                                <a:schemeClr val="accent1"/>
+                              </a:effectRef>
+                              <a:fontRef idx="minor">
+                                <a:schemeClr val="lt1"/>
+                              </a:fontRef>
+                            </wps:style>
+                            <wps:bodyPr rot="0" spcFirstLastPara="0" vertOverflow="overflow" horzOverflow="overflow" vert="horz" wrap="square" lIns="91440" tIns="45720" rIns="91440" bIns="45720" numCol="1" spcCol="0" rtlCol="0" fromWordArt="0" anchor="ctr" anchorCtr="0" forceAA="0" compatLnSpc="1">
+                              <a:prstTxWarp prst="textNoShape">
+                                <a:avLst/>
+                              </a:prstTxWarp>
+                              <a:noAutofit/>
+                            </wps:bodyPr>
+                          </wps:wsp>
+                          <wps:wsp>
+                            <wps:cNvPr id="151" name="Rectangle 151"/>
+                            <wps:cNvSpPr/>
+                            <wps:spPr>
+                              <a:xfrm>
+                                <a:off x="0" y="0"/>
+                                <a:ext cx="7315200" cy="1216152"/>
+                              </a:xfrm>
+                              <a:prstGeom prst="rect">
+                                <a:avLst/>
+                              </a:prstGeom>
+                              <a:blipFill>
+                                <a:blip r:embed="rId9"/>
+                                <a:stretch>
+                                  <a:fillRect r="-7574"/>
+                                </a:stretch>
+                              </a:blipFill>
+                              <a:ln>
+                                <a:noFill/>
+                              </a:ln>
+                            </wps:spPr>
+                            <wps:style>
+                              <a:lnRef idx="2">
+                                <a:schemeClr val="accent1">
+                                  <a:shade val="50000"/>
+                                </a:schemeClr>
+                              </a:lnRef>
+                              <a:fillRef idx="1">
+                                <a:schemeClr val="accent1"/>
+                              </a:fillRef>
+                              <a:effectRef idx="0">
+                                <a:schemeClr val="accent1"/>
+                              </a:effectRef>
+                              <a:fontRef idx="minor">
+                                <a:schemeClr val="lt1"/>
+                              </a:fontRef>
+                            </wps:style>
+                            <wps:bodyPr rot="0" spcFirstLastPara="0" vertOverflow="overflow" horzOverflow="overflow" vert="horz" wrap="square" lIns="91440" tIns="45720" rIns="91440" bIns="45720" numCol="1" spcCol="0" rtlCol="0" fromWordArt="0" anchor="ctr" anchorCtr="0" forceAA="0" compatLnSpc="1">
+                              <a:prstTxWarp prst="textNoShape">
+                                <a:avLst/>
+                              </a:prstTxWarp>
+                              <a:noAutofit/>
+                            </wps:bodyPr>
+                          </wps:wsp>
+                        </wpg:wgp>
+                      </a:graphicData>
+                    </a:graphic>
+                    <wp14:sizeRelH relativeFrom="page">
+                      <wp14:pctWidth>94100</wp14:pctWidth>
+                    </wp14:sizeRelH>
+                    <wp14:sizeRelV relativeFrom="page">
+                      <wp14:pctHeight>12100</wp14:pctHeight>
+                    </wp14:sizeRelV>
+                  </wp:anchor>
+                </w:drawing>
+              </mc:Choice>
+              <mc:Fallback>
+                <w:pict>
+                  <v:group w14:anchorId="02AEF2BF" id="Group 149" o:spid="_x0000_s1026" style="position:absolute;margin-left:0;margin-top:0;width:8in;height:95.7pt;z-index:251662336;mso-width-percent:941;mso-height-percent:121;mso-top-percent:23;mso-position-horizontal:center;mso-position-horizontal-relative:page;mso-position-vertical-relative:page;mso-width-percent:941;mso-height-percent:121;mso-top-percent:23" coordorigin=",-1" coordsize="7315200,1216153" o:gfxdata="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">
+                    <v:shape id="Rectangle 51" o:spid="_x0000_s1027" style="position:absolute;top:-1;width:7315200;height:1130373;visibility:visible;mso-wrap-style:square;v-text-anchor:middle" coordsize="7312660,1129665" o:gfxdata="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" path="m0,0l7312660,,7312660,1129665,3619500,733425,,1091565,,0xe" fillcolor="#4472c4 [3204]" stroked="f" strokeweight="1pt">
+                      <v:stroke joinstyle="miter"/>
+                      <v:path arrowok="t" o:connecttype="custom" o:connectlocs="0,0;7315200,0;7315200,1130373;3620757,733885;0,1092249;0,0" o:connectangles="0,0,0,0,0,0"/>
+                    </v:shape>
+                    <v:rect id="Rectangle 151" o:spid="_x0000_s1028" style="position:absolute;width:7315200;height:1216152;visibility:visible;mso-wrap-style:square;v-text-anchor:middle" o:gfxdata="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" stroked="f" strokeweight="1pt">
+                      <v:fill r:id="rId10" o:title="" rotate="t" type="frame"/>
+                    </v:rect>
+                    <w10:wrap anchorx="page" anchory="page"/>
+                  </v:group>
+                </w:pict>
+              </mc:Fallback>
+            </mc:AlternateContent>
+          </w:r>
+          <w:r>
+            <w:rPr>
+              <w:noProof/>
+              <w:lang w:eastAsia="en-GB"/>
+            </w:rPr>
+            <mc:AlternateContent>
+              <mc:Choice Requires="wps">
+                <w:drawing>
+                  <wp:anchor distT="0" distB="0" distL="114300" distR="114300" simplePos="0" relativeHeight="251661312" behindDoc="0" locked="0" layoutInCell="1" allowOverlap="1" wp14:anchorId="68DA3953" wp14:editId="16D607D6">
+                    <wp:simplePos x="0" y="0"/>
+                    <wp:positionH relativeFrom="page">
+                      <wp:align>center</wp:align>
+                    </wp:positionH>
+                    <mc:AlternateContent>
+                      <mc:Choice Requires="wp14">
+                        <wp:positionV relativeFrom="page">
+                          <wp14:pctPosVOffset>70000</wp14:pctPosVOffset>
+                        </wp:positionV>
+                      </mc:Choice>
+                      <mc:Fallback>
+                        <wp:positionV relativeFrom="page">
+                          <wp:posOffset>7484110</wp:posOffset>
+                        </wp:positionV>
+                      </mc:Fallback>
+                    </mc:AlternateContent>
+                    <wp:extent cx="7114540" cy="161290"/>
+                    <wp:effectExtent l="0" t="0" r="0" b="0"/>
+                    <wp:wrapSquare wrapText="bothSides"/>
+                    <wp:docPr id="153" name="Text Box 153"/>
+                    <wp:cNvGraphicFramePr/>
+                    <a:graphic xmlns:a="http://schemas.openxmlformats.org/drawingml/2006/main">
+                      <a:graphicData uri="http://schemas.microsoft.com/office/word/2010/wordprocessingShape">
+                        <wps:wsp>
+                          <wps:cNvSpPr txBox="1"/>
+                          <wps:spPr>
+                            <a:xfrm>
+                              <a:off x="0" y="0"/>
+                              <a:ext cx="7114540" cy="161290"/>
+                            </a:xfrm>
+                            <a:prstGeom prst="rect">
+                              <a:avLst/>
+                            </a:prstGeom>
+                            <a:noFill/>
+                            <a:ln w="6350">
+                              <a:noFill/>
+                            </a:ln>
+                            <a:effectLst/>
+                          </wps:spPr>
+                          <wps:style>
+                            <a:lnRef idx="0">
+                              <a:schemeClr val="accent1"/>
+                            </a:lnRef>
+                            <a:fillRef idx="0">
+                              <a:schemeClr val="accent1"/>
+                            </a:fillRef>
+                            <a:effectRef idx="0">
+                              <a:schemeClr val="accent1"/>
+                            </a:effectRef>
+                            <a:fontRef idx="minor">
+                              <a:schemeClr val="dk1"/>
+                            </a:fontRef>
+                          </wps:style>
+                          <wps:txbx>
+                            <w:txbxContent>
+                              <w:sdt>
+                                <w:sdtPr>
+                                  <w:rPr>
+                                    <w:color w:val="595959" w:themeColor="text1" w:themeTint="A6"/>
+                                    <w:sz w:val="20"/>
+                                    <w:szCs w:val="20"/>
+                                    <w:lang w:val="de-CH"/>
+                                  </w:rPr>
+                                  <w:alias w:val="Abstract"/>
+                                  <w:tag w:val=""/>
+                                  <w:id w:val="1375273687"/>
+                                  <w:dataBinding w:prefixMappings="xmlns:ns0='http://schemas.microsoft.com/office/2006/coverPageProps' " w:xpath="/ns0:CoverPageProperties[1]/ns0:Abstract[1]" w:storeItemID="{55AF091B-3C7A-41E3-B477-F2FDAA23CFDA}"/>
+                                  <w:text w:multiLine="1"/>
+                                </w:sdtPr>
+                                <w:sdtContent>
+                                  <w:p>
+                                    <w:pPr>
+                                      <w:pStyle w:val="NoSpacing"/>
+                                      <w:jc w:val="right"/>
+                                      <w:rPr>
+                                        <w:color w:val="595959" w:themeColor="text1" w:themeTint="A6"/>
+                                        <w:sz w:val="20"/>
+                                        <w:szCs w:val="20"/>
+                                        <w:lang w:val="de-CH"/>
+                                      </w:rPr>
+                                    </w:pPr>
+                                    <w:r>
+                                      <w:rPr>
+                                        <w:color w:val="595959" w:themeColor="text1" w:themeTint="A6"/>
+                                        <w:sz w:val="20"/>
+                                        <w:szCs w:val="20"/>
+                                        <w:lang w:val="de-CH"/>
+                                      </w:rPr>
+                                      <w:t xml:space="preserve">S. Bösch, N. </w:t>
+                                    </w:r>
+                                    <w:r>
+                                      <w:rPr>
+                                        <w:color w:val="595959" w:themeColor="text1" w:themeTint="A6"/>
+                                        <w:sz w:val="20"/>
+                                        <w:szCs w:val="20"/>
+                                        <w:lang w:val="de-CH"/>
+                                      </w:rPr>
+                                      <w:t xml:space="preserve">Eckhart, R. </w:t>
+                                    </w:r>
+                                    <w:proofErr w:type="spellStart"/>
+                                    <w:r>
+                                      <w:rPr>
+                                        <w:color w:val="595959" w:themeColor="text1" w:themeTint="A6"/>
+                                        <w:sz w:val="20"/>
+                                        <w:szCs w:val="20"/>
+                                        <w:lang w:val="de-CH"/>
+                                      </w:rPr>
+                                      <w:t>Emberger</w:t>
+                                    </w:r>
+                                    <w:proofErr w:type="spellEnd"/>
+                                    <w:r>
+                                      <w:rPr>
+                                        <w:color w:val="595959" w:themeColor="text1" w:themeTint="A6"/>
+                                        <w:sz w:val="20"/>
+                                        <w:szCs w:val="20"/>
+                                        <w:lang w:val="de-CH"/>
+                                      </w:rPr>
+                                      <w:t xml:space="preserve"> </w:t>
+                                    </w:r>
+                                    <w:proofErr w:type="spellStart"/>
+                                    <w:r>
+                                      <w:rPr>
+                                        <w:color w:val="595959" w:themeColor="text1" w:themeTint="A6"/>
+                                        <w:sz w:val="20"/>
+                                        <w:szCs w:val="20"/>
+                                        <w:lang w:val="de-CH"/>
+                                      </w:rPr>
+                                      <w:t>and</w:t>
+                                    </w:r>
+                                    <w:proofErr w:type="spellEnd"/>
+                                    <w:r>
+                                      <w:rPr>
+                                        <w:color w:val="595959" w:themeColor="text1" w:themeTint="A6"/>
+                                        <w:sz w:val="20"/>
+                                        <w:szCs w:val="20"/>
+                                        <w:lang w:val="de-CH"/>
+                                      </w:rPr>
+                                      <w:t xml:space="preserve"> P. Meier</w:t>
+                                    </w:r>
+                                  </w:p>
+                                </w:sdtContent>
+                              </w:sdt>
+                            </w:txbxContent>
+                          </wps:txbx>
+                          <wps:bodyPr rot="0" spcFirstLastPara="0" vertOverflow="overflow" horzOverflow="overflow" vert="horz" wrap="square" lIns="1600200" tIns="0" rIns="685800" bIns="0" numCol="1" spcCol="0" rtlCol="0" fromWordArt="0" anchor="t" anchorCtr="0" forceAA="0" compatLnSpc="1">
+                            <a:prstTxWarp prst="textNoShape">
+                              <a:avLst/>
+                            </a:prstTxWarp>
+                            <a:spAutoFit/>
+                          </wps:bodyPr>
+                        </wps:wsp>
+                      </a:graphicData>
+                    </a:graphic>
+                    <wp14:sizeRelH relativeFrom="page">
+                      <wp14:pctWidth>94100</wp14:pctWidth>
+                    </wp14:sizeRelH>
+                    <wp14:sizeRelV relativeFrom="page">
+                      <wp14:pctHeight>10000</wp14:pctHeight>
+                    </wp14:sizeRelV>
+                  </wp:anchor>
+                </w:drawing>
+              </mc:Choice>
+              <mc:Fallback>
+                <w:pict>
+                  <v:shapetype w14:anchorId="68DA3953" id="_x0000_t202" coordsize="21600,21600" o:spt="202" path="m0,0l0,21600,21600,21600,21600,0xe">
+                    <v:stroke joinstyle="miter"/>
+                    <v:path gradientshapeok="t" o:connecttype="rect"/>
+                  </v:shapetype>
+                  <v:shape id="Text Box 153" o:spid="_x0000_s1026" type="#_x0000_t202" style="position:absolute;left:0;text-align:left;margin-left:0;margin-top:0;width:560.2pt;height:12.7pt;z-index:251661312;visibility:visible;mso-wrap-style:square;mso-width-percent:941;mso-height-percent:100;mso-top-percent:700;mso-wrap-distance-left:9pt;mso-wrap-distance-top:0;mso-wrap-distance-right:9pt;mso-wrap-distance-bottom:0;mso-position-horizontal:center;mso-position-horizontal-relative:page;mso-position-vertical-relative:page;mso-width-percent:941;mso-height-percent:100;mso-top-percent:700;mso-width-relative:page;mso-height-relative:page;v-text-anchor:top" o:gfxdata="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" filled="f" stroked="f" strokeweight=".5pt">
+                    <v:textbox style="mso-fit-shape-to-text:t" inset="126pt,0,54pt,0">
+                      <w:txbxContent>
+                        <w:sdt>
+                          <w:sdtPr>
+                            <w:rPr>
+                              <w:color w:val="595959" w:themeColor="text1" w:themeTint="A6"/>
+                              <w:sz w:val="20"/>
+                              <w:szCs w:val="20"/>
+                              <w:lang w:val="de-CH"/>
+                            </w:rPr>
+                            <w:alias w:val="Abstract"/>
+                            <w:tag w:val=""/>
+                            <w:id w:val="1375273687"/>
+                            <w:dataBinding w:prefixMappings="xmlns:ns0='http://schemas.microsoft.com/office/2006/coverPageProps' " w:xpath="/ns0:CoverPageProperties[1]/ns0:Abstract[1]" w:storeItemID="{55AF091B-3C7A-41E3-B477-F2FDAA23CFDA}"/>
+                            <w:text w:multiLine="1"/>
+                          </w:sdtPr>
+                          <w:sdtContent>
+                            <w:p>
+                              <w:pPr>
+                                <w:pStyle w:val="NoSpacing"/>
+                                <w:jc w:val="right"/>
+                                <w:rPr>
+                                  <w:color w:val="595959" w:themeColor="text1" w:themeTint="A6"/>
+                                  <w:sz w:val="20"/>
+                                  <w:szCs w:val="20"/>
+                                  <w:lang w:val="de-CH"/>
+                                </w:rPr>
+                              </w:pPr>
+                              <w:r>
+                                <w:rPr>
+                                  <w:color w:val="595959" w:themeColor="text1" w:themeTint="A6"/>
+                                  <w:sz w:val="20"/>
+                                  <w:szCs w:val="20"/>
+                                  <w:lang w:val="de-CH"/>
+                                </w:rPr>
+                                <w:t xml:space="preserve">S. Bösch, N. </w:t>
+                              </w:r>
+                              <w:r>
+                                <w:rPr>
+                                  <w:color w:val="595959" w:themeColor="text1" w:themeTint="A6"/>
+                                  <w:sz w:val="20"/>
+                                  <w:szCs w:val="20"/>
+                                  <w:lang w:val="de-CH"/>
+                                </w:rPr>
+                                <w:t xml:space="preserve">Eckhart, R. </w:t>
+                              </w:r>
+                              <w:proofErr w:type="spellStart"/>
+                              <w:r>
+                                <w:rPr>
+                                  <w:color w:val="595959" w:themeColor="text1" w:themeTint="A6"/>
+                                  <w:sz w:val="20"/>
+                                  <w:szCs w:val="20"/>
+                                  <w:lang w:val="de-CH"/>
+                                </w:rPr>
+                                <w:t>Emberger</w:t>
+                              </w:r>
+                              <w:proofErr w:type="spellEnd"/>
+                              <w:r>
+                                <w:rPr>
+                                  <w:color w:val="595959" w:themeColor="text1" w:themeTint="A6"/>
+                                  <w:sz w:val="20"/>
+                                  <w:szCs w:val="20"/>
+                                  <w:lang w:val="de-CH"/>
+                                </w:rPr>
+                                <w:t xml:space="preserve"> </w:t>
+                              </w:r>
+                              <w:proofErr w:type="spellStart"/>
+                              <w:r>
+                                <w:rPr>
+                                  <w:color w:val="595959" w:themeColor="text1" w:themeTint="A6"/>
+                                  <w:sz w:val="20"/>
+                                  <w:szCs w:val="20"/>
+                                  <w:lang w:val="de-CH"/>
+                                </w:rPr>
+                                <w:t>and</w:t>
+                              </w:r>
+                              <w:proofErr w:type="spellEnd"/>
+                              <w:r>
+                                <w:rPr>
+                                  <w:color w:val="595959" w:themeColor="text1" w:themeTint="A6"/>
+                                  <w:sz w:val="20"/>
+                                  <w:szCs w:val="20"/>
+                                  <w:lang w:val="de-CH"/>
+                                </w:rPr>
+                                <w:t xml:space="preserve"> P. Meier</w:t>
+                              </w:r>
+                            </w:p>
+                          </w:sdtContent>
+                        </w:sdt>
+                      </w:txbxContent>
+                    </v:textbox>
+                    <w10:wrap type="square" anchorx="page" anchory="page"/>
+                  </v:shape>
+                </w:pict>
+              </mc:Fallback>
+            </mc:AlternateContent>
+          </w:r>
+          <w:r>
+            <w:rPr>
+              <w:noProof/>
+              <w:lang w:eastAsia="en-GB"/>
+            </w:rPr>
+            <mc:AlternateContent>
+              <mc:Choice Requires="wps">
+                <w:drawing>
+                  <wp:anchor distT="0" distB="0" distL="114300" distR="114300" simplePos="0" relativeHeight="251659264" behindDoc="0" locked="0" layoutInCell="1" allowOverlap="1" wp14:anchorId="2BF758B0" wp14:editId="4B121767">
+                    <wp:simplePos x="0" y="0"/>
+                    <wp:positionH relativeFrom="page">
+                      <wp:align>center</wp:align>
+                    </wp:positionH>
+                    <mc:AlternateContent>
+                      <mc:Choice Requires="wp14">
+                        <wp:positionV relativeFrom="page">
+                          <wp14:pctPosVOffset>30000</wp14:pctPosVOffset>
+                        </wp:positionV>
+                      </mc:Choice>
+                      <mc:Fallback>
+                        <wp:positionV relativeFrom="page">
+                          <wp:posOffset>3207385</wp:posOffset>
+                        </wp:positionV>
+                      </mc:Fallback>
+                    </mc:AlternateContent>
+                    <wp:extent cx="7315200" cy="3638550"/>
+                    <wp:effectExtent l="0" t="0" r="0" b="6350"/>
+                    <wp:wrapSquare wrapText="bothSides"/>
+                    <wp:docPr id="154" name="Text Box 154"/>
+                    <wp:cNvGraphicFramePr/>
+                    <a:graphic xmlns:a="http://schemas.openxmlformats.org/drawingml/2006/main">
+                      <a:graphicData uri="http://schemas.microsoft.com/office/word/2010/wordprocessingShape">
+                        <wps:wsp>
+                          <wps:cNvSpPr txBox="1"/>
+                          <wps:spPr>
+                            <a:xfrm>
+                              <a:off x="0" y="0"/>
+                              <a:ext cx="7315200" cy="3638550"/>
+                            </a:xfrm>
+                            <a:prstGeom prst="rect">
+                              <a:avLst/>
+                            </a:prstGeom>
+                            <a:noFill/>
+                            <a:ln w="6350">
+                              <a:noFill/>
+                            </a:ln>
+                            <a:effectLst/>
+                          </wps:spPr>
+                          <wps:style>
+                            <a:lnRef idx="0">
+                              <a:schemeClr val="accent1"/>
+                            </a:lnRef>
+                            <a:fillRef idx="0">
+                              <a:schemeClr val="accent1"/>
+                            </a:fillRef>
+                            <a:effectRef idx="0">
+                              <a:schemeClr val="accent1"/>
+                            </a:effectRef>
+                            <a:fontRef idx="minor">
+                              <a:schemeClr val="dk1"/>
+                            </a:fontRef>
+                          </wps:style>
+                          <wps:txbx>
+                            <w:txbxContent>
+                              <w:p>
+                                <w:pPr>
+                                  <w:jc w:val="right"/>
+                                  <w:rPr>
+                                    <w:color w:val="4472C4" w:themeColor="accent1"/>
+                                    <w:sz w:val="64"/>
+                                    <w:szCs w:val="64"/>
+                                  </w:rPr>
+                                </w:pPr>
+                                <w:sdt>
+                                  <w:sdtPr>
+                                    <w:rPr>
+                                      <w:caps/>
+                                      <w:color w:val="4472C4" w:themeColor="accent1"/>
+                                      <w:sz w:val="64"/>
+                                      <w:szCs w:val="64"/>
+                                    </w:rPr>
+                                    <w:alias w:val="Title"/>
+                                    <w:tag w:val=""/>
+                                    <w:id w:val="630141079"/>
+                                    <w:dataBinding w:prefixMappings="xmlns:ns0='http://purl.org/dc/elements/1.1/' xmlns:ns1='http://schemas.openxmlformats.org/package/2006/metadata/core-properties' " w:xpath="/ns1:coreProperties[1]/ns0:title[1]" w:storeItemID="{6C3C8BC8-F283-45AE-878A-BAB7291924A1}"/>
+                                    <w:text w:multiLine="1"/>
+                                  </w:sdtPr>
+                                  <w:sdtEndPr>
+                                    <w:rPr>
+                                      <w:caps w:val="0"/>
+                                    </w:rPr>
+                                  </w:sdtEndPr>
+                                  <w:sdtContent>
+                                    <w:r>
+                                      <w:rPr>
+                                        <w:caps/>
+                                        <w:color w:val="4472C4" w:themeColor="accent1"/>
+                                        <w:sz w:val="64"/>
+                                        <w:szCs w:val="64"/>
+                                      </w:rPr>
+                                      <w:t>Tower Hopscotch</w:t>
+                                    </w:r>
+                                  </w:sdtContent>
+                                </w:sdt>
+                              </w:p>
+                              <w:sdt>
+                                <w:sdtPr>
+                                  <w:rPr>
+                                    <w:color w:val="404040" w:themeColor="text1" w:themeTint="BF"/>
+                                    <w:sz w:val="36"/>
+                                    <w:szCs w:val="36"/>
+                                  </w:rPr>
+                                  <w:alias w:val="Subtitle"/>
+                                  <w:tag w:val=""/>
+                                  <w:id w:val="1759551507"/>
+                                  <w:dataBinding w:prefixMappings="xmlns:ns0='http://purl.org/dc/elements/1.1/' xmlns:ns1='http://schemas.openxmlformats.org/package/2006/metadata/core-properties' " w:xpath="/ns1:coreProperties[1]/ns0:subject[1]" w:storeItemID="{6C3C8BC8-F283-45AE-878A-BAB7291924A1}"/>
+                                  <w:text/>
+                                </w:sdtPr>
+                                <w:sdtContent>
+                                  <w:p>
+                                    <w:pPr>
+                                      <w:jc w:val="right"/>
+                                      <w:rPr>
+                                        <w:smallCaps/>
+                                        <w:color w:val="404040" w:themeColor="text1" w:themeTint="BF"/>
+                                        <w:sz w:val="36"/>
+                                        <w:szCs w:val="36"/>
+                                      </w:rPr>
+                                    </w:pPr>
+                                    <w:r>
+                                      <w:rPr>
+                                        <w:color w:val="404040" w:themeColor="text1" w:themeTint="BF"/>
+                                        <w:sz w:val="36"/>
+                                        <w:szCs w:val="36"/>
+                                      </w:rPr>
+                                      <w:t>Project Sketch</w:t>
+                                    </w:r>
+                                  </w:p>
+                                </w:sdtContent>
+                              </w:sdt>
+                            </w:txbxContent>
+                          </wps:txbx>
+                          <wps:bodyPr rot="0" spcFirstLastPara="0" vertOverflow="overflow" horzOverflow="overflow" vert="horz" wrap="square" lIns="1600200" tIns="0" rIns="685800" bIns="0" numCol="1" spcCol="0" rtlCol="0" fromWordArt="0" anchor="b" anchorCtr="0" forceAA="0" compatLnSpc="1">
+                            <a:prstTxWarp prst="textNoShape">
+                              <a:avLst/>
+                            </a:prstTxWarp>
+                            <a:noAutofit/>
+                          </wps:bodyPr>
+                        </wps:wsp>
+                      </a:graphicData>
+                    </a:graphic>
+                    <wp14:sizeRelH relativeFrom="page">
+                      <wp14:pctWidth>94100</wp14:pctWidth>
+                    </wp14:sizeRelH>
+                    <wp14:sizeRelV relativeFrom="page">
+                      <wp14:pctHeight>36300</wp14:pctHeight>
+                    </wp14:sizeRelV>
+                  </wp:anchor>
+                </w:drawing>
+              </mc:Choice>
+              <mc:Fallback>
+                <w:pict>
+                  <v:shape w14:anchorId="2BF758B0" id="Text Box 154" o:spid="_x0000_s1027" type="#_x0000_t202" style="position:absolute;left:0;text-align:left;margin-left:0;margin-top:0;width:8in;height:286.5pt;z-index:251659264;visibility:visible;mso-wrap-style:square;mso-width-percent:941;mso-height-percent:363;mso-top-percent:300;mso-wrap-distance-left:9pt;mso-wrap-distance-top:0;mso-wrap-distance-right:9pt;mso-wrap-distance-bottom:0;mso-position-horizontal:center;mso-position-horizontal-relative:page;mso-position-vertical-relative:page;mso-width-percent:941;mso-height-percent:363;mso-top-percent:300;mso-width-relative:page;mso-height-relative:page;v-text-anchor:bottom" o:gfxdata="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" filled="f" stroked="f" strokeweight=".5pt">
+                    <v:textbox inset="126pt,0,54pt,0">
+                      <w:txbxContent>
+                        <w:p>
+                          <w:pPr>
+                            <w:jc w:val="right"/>
+                            <w:rPr>
+                              <w:color w:val="4472C4" w:themeColor="accent1"/>
+                              <w:sz w:val="64"/>
+                              <w:szCs w:val="64"/>
+                            </w:rPr>
+                          </w:pPr>
+                          <w:sdt>
+                            <w:sdtPr>
+                              <w:rPr>
+                                <w:caps/>
+                                <w:color w:val="4472C4" w:themeColor="accent1"/>
+                                <w:sz w:val="64"/>
+                                <w:szCs w:val="64"/>
+                              </w:rPr>
+                              <w:alias w:val="Title"/>
+                              <w:tag w:val=""/>
+                              <w:id w:val="630141079"/>
+                              <w:dataBinding w:prefixMappings="xmlns:ns0='http://purl.org/dc/elements/1.1/' xmlns:ns1='http://schemas.openxmlformats.org/package/2006/metadata/core-properties' " w:xpath="/ns1:coreProperties[1]/ns0:title[1]" w:storeItemID="{6C3C8BC8-F283-45AE-878A-BAB7291924A1}"/>
+                              <w:text w:multiLine="1"/>
+                            </w:sdtPr>
+                            <w:sdtEndPr>
+                              <w:rPr>
+                                <w:caps w:val="0"/>
+                              </w:rPr>
+                            </w:sdtEndPr>
+                            <w:sdtContent>
+                              <w:r>
+                                <w:rPr>
+                                  <w:caps/>
+                                  <w:color w:val="4472C4" w:themeColor="accent1"/>
+                                  <w:sz w:val="64"/>
+                                  <w:szCs w:val="64"/>
+                                </w:rPr>
+                                <w:t>Tower Hopscotch</w:t>
+                              </w:r>
+                            </w:sdtContent>
+                          </w:sdt>
+                        </w:p>
+                        <w:sdt>
+                          <w:sdtPr>
+                            <w:rPr>
+                              <w:color w:val="404040" w:themeColor="text1" w:themeTint="BF"/>
+                              <w:sz w:val="36"/>
+                              <w:szCs w:val="36"/>
+                            </w:rPr>
+                            <w:alias w:val="Subtitle"/>
+                            <w:tag w:val=""/>
+                            <w:id w:val="1759551507"/>
+                            <w:dataBinding w:prefixMappings="xmlns:ns0='http://purl.org/dc/elements/1.1/' xmlns:ns1='http://schemas.openxmlformats.org/package/2006/metadata/core-properties' " w:xpath="/ns1:coreProperties[1]/ns0:subject[1]" w:storeItemID="{6C3C8BC8-F283-45AE-878A-BAB7291924A1}"/>
+                            <w:text/>
+                          </w:sdtPr>
+                          <w:sdtContent>
+                            <w:p>
+                              <w:pPr>
+                                <w:jc w:val="right"/>
+                                <w:rPr>
+                                  <w:smallCaps/>
+                                  <w:color w:val="404040" w:themeColor="text1" w:themeTint="BF"/>
+                                  <w:sz w:val="36"/>
+                                  <w:szCs w:val="36"/>
+                                </w:rPr>
+                              </w:pPr>
+                              <w:r>
+                                <w:rPr>
+                                  <w:color w:val="404040" w:themeColor="text1" w:themeTint="BF"/>
+                                  <w:sz w:val="36"/>
+                                  <w:szCs w:val="36"/>
+                                </w:rPr>
+                                <w:t>Project Sketch</w:t>
+                              </w:r>
+                            </w:p>
+                          </w:sdtContent>
+                        </w:sdt>
+                      </w:txbxContent>
+                    </v:textbox>
+                    <w10:wrap type="square" anchorx="page" anchory="page"/>
+                  </v:shape>
+                </w:pict>
+              </mc:Fallback>
+            </mc:AlternateContent>
+          </w:r>
+        </w:p>
+        <w:p>
+          <w:pPr>
+            <w:spacing w:before="0" w:after="160" w:line="259" w:lineRule="auto"/>
+            <w:jc w:val="left"/>
+            <w:rPr>
+              <w:rFonts w:asciiTheme="majorHAnsi" w:eastAsiaTheme="majorEastAsia" w:hAnsiTheme="majorHAnsi" w:cstheme="majorBidi"/>
+              <w:color w:val="2F5496" w:themeColor="accent1" w:themeShade="BF"/>
+              <w:sz w:val="32"/>
+              <w:szCs w:val="32"/>
+            </w:rPr>
+          </w:pPr>
+          <w:r>
+            <w:br w:type="page"/>
+          </w:r>
+        </w:p>
+      </w:sdtContent>
+    </w:sdt>
+    <w:sdt>
+      <w:sdtPr>
+        <w:id w:val="-1814934597"/>
+        <w:docPartObj>
+          <w:docPartGallery w:val="Table of Contents"/>
+          <w:docPartUnique/>
+        </w:docPartObj>
+      </w:sdtPr>
+      <w:sdtEndPr>
+        <w:rPr>
+          <w:rFonts w:asciiTheme="minorHAnsi" w:eastAsiaTheme="minorHAnsi" w:hAnsiTheme="minorHAnsi" w:cstheme="minorBidi"/>
+          <w:noProof/>
+          <w:color w:val="auto"/>
+          <w:sz w:val="24"/>
+          <w:szCs w:val="24"/>
+          <w:lang w:val="en-GB"/>
+        </w:rPr>
+      </w:sdtEndPr>
+      <w:sdtContent>
+        <w:p>
+          <w:pPr>
+            <w:pStyle w:val="TOCHeading"/>
+          </w:pPr>
+          <w:r>
+            <w:t>Table of Contents</w:t>
+          </w:r>
+        </w:p>
+        <w:p>
+          <w:pPr>
+            <w:pStyle w:val="TOC1"/>
+            <w:tabs>
+              <w:tab w:val="left" w:pos="480"/>
+              <w:tab w:val="right" w:leader="dot" w:pos="9062"/>
+            </w:tabs>
+            <w:rPr>
+              <w:noProof/>
+            </w:rPr>
+          </w:pPr>
+          <w:r>
+            <w:rPr>
+              <w:b w:val="0"/>
+              <w:bCs w:val="0"/>
+            </w:rPr>
+            <w:fldChar w:fldCharType="begin"/>
+          </w:r>
+          <w:r>
+            <w:instrText xml:space="preserve"> TOC \o "1-3" \h \z \u </w:instrText>
+          </w:r>
+          <w:r>
+            <w:rPr>
+              <w:b w:val="0"/>
+              <w:bCs w:val="0"/>
+            </w:rPr>
+            <w:fldChar w:fldCharType="separate"/>
+          </w:r>
+          <w:hyperlink w:anchor="_Toc494724727" w:history="1">
+            <w:r>
+              <w:rPr>
+                <w:rStyle w:val="Hyperlink"/>
+                <w:noProof/>
+              </w:rPr>
+              <w:t>1</w:t>
+            </w:r>
+            <w:r>
+              <w:rPr>
+                <w:noProof/>
+              </w:rPr>
+              <w:tab/>
+            </w:r>
+            <w:r>
+              <w:rPr>
+                <w:rStyle w:val="Hyperlink"/>
+                <w:noProof/>
+              </w:rPr>
+              <w:t>Starting position</w:t>
+            </w:r>
+            <w:r>
+              <w:rPr>
+                <w:noProof/>
+                <w:webHidden/>
+              </w:rPr>
+              <w:tab/>
+            </w:r>
+            <w:r>
+              <w:rPr>
+                <w:noProof/>
+                <w:webHidden/>
+              </w:rPr>
+              <w:fldChar w:fldCharType="begin"/>
+            </w:r>
+            <w:r>
+              <w:rPr>
+                <w:noProof/>
+                <w:webHidden/>
+              </w:rPr>
+              <w:instrText xml:space="preserve"> PAGEREF _Toc494724727 \h </w:instrText>
+            </w:r>
+            <w:r>
+              <w:rPr>
+                <w:noProof/>
+                <w:webHidden/>
+              </w:rPr>
+            </w:r>
+            <w:r>
+              <w:rPr>
+                <w:noProof/>
+                <w:webHidden/>
+              </w:rPr>
+              <w:fldChar w:fldCharType="separate"/>
+            </w:r>
+            <w:r>
+              <w:rPr>
+                <w:noProof/>
+                <w:webHidden/>
+              </w:rPr>
+              <w:t>2</w:t>
+            </w:r>
+            <w:r>
+              <w:rPr>
+                <w:noProof/>
+                <w:webHidden/>
+              </w:rPr>
+              <w:fldChar w:fldCharType="end"/>
+            </w:r>
+          </w:hyperlink>
+        </w:p>
+        <w:p>
+          <w:pPr>
+            <w:pStyle w:val="TOC1"/>
+            <w:tabs>
+              <w:tab w:val="left" w:pos="480"/>
+              <w:tab w:val="right" w:leader="dot" w:pos="9062"/>
+            </w:tabs>
+            <w:rPr>
+              <w:noProof/>
+            </w:rPr>
+          </w:pPr>
+          <w:hyperlink w:anchor="_Toc494724728" w:history="1">
+            <w:r>
+              <w:rPr>
+                <w:rStyle w:val="Hyperlink"/>
+                <w:noProof/>
+              </w:rPr>
+              <w:t>2</w:t>
+            </w:r>
+            <w:r>
+              <w:rPr>
+                <w:noProof/>
+              </w:rPr>
+              <w:tab/>
+            </w:r>
+            <w:r>
+              <w:rPr>
+                <w:rStyle w:val="Hyperlink"/>
+                <w:noProof/>
+              </w:rPr>
+              <w:t>Idea</w:t>
+            </w:r>
+            <w:r>
+              <w:rPr>
+                <w:noProof/>
+                <w:webHidden/>
+              </w:rPr>
+              <w:tab/>
+            </w:r>
+            <w:r>
+              <w:rPr>
+                <w:noProof/>
+                <w:webHidden/>
+              </w:rPr>
+              <w:fldChar w:fldCharType="begin"/>
+            </w:r>
+            <w:r>
+              <w:rPr>
+                <w:noProof/>
+                <w:webHidden/>
+              </w:rPr>
+              <w:instrText xml:space="preserve"> PAGEREF _Toc494724728 \h </w:instrText>
+            </w:r>
+            <w:r>
+              <w:rPr>
+                <w:noProof/>
+                <w:webHidden/>
+              </w:rPr>
+            </w:r>
+            <w:r>
+              <w:rPr>
+                <w:noProof/>
+                <w:webHidden/>
+              </w:rPr>
+              <w:fldChar w:fldCharType="separate"/>
+            </w:r>
+            <w:r>
+              <w:rPr>
+                <w:noProof/>
+                <w:webHidden/>
+              </w:rPr>
+              <w:t>2</w:t>
+            </w:r>
+            <w:r>
+              <w:rPr>
+                <w:noProof/>
+                <w:webHidden/>
+              </w:rPr>
+              <w:fldChar w:fldCharType="end"/>
+            </w:r>
+          </w:hyperlink>
+        </w:p>
+        <w:p>
+          <w:pPr>
+            <w:pStyle w:val="TOC1"/>
+            <w:tabs>
+              <w:tab w:val="left" w:pos="480"/>
+              <w:tab w:val="right" w:leader="dot" w:pos="9062"/>
+            </w:tabs>
+            <w:rPr>
+              <w:noProof/>
+            </w:rPr>
+          </w:pPr>
+          <w:hyperlink w:anchor="_Toc494724729" w:history="1">
+            <w:r>
+              <w:rPr>
+                <w:rStyle w:val="Hyperlink"/>
+                <w:noProof/>
+              </w:rPr>
+              <w:t>3</w:t>
+            </w:r>
+            <w:r>
+              <w:rPr>
+                <w:noProof/>
+              </w:rPr>
+              <w:tab/>
+            </w:r>
+            <w:r>
+              <w:rPr>
+                <w:rStyle w:val="Hyperlink"/>
+                <w:noProof/>
+              </w:rPr>
+              <w:t>Customer Value</w:t>
+            </w:r>
+            <w:r>
+              <w:rPr>
+                <w:noProof/>
+                <w:webHidden/>
+              </w:rPr>
+              <w:tab/>
+            </w:r>
+            <w:r>
+              <w:rPr>
+                <w:noProof/>
+                <w:webHidden/>
+              </w:rPr>
+              <w:fldChar w:fldCharType="begin"/>
+            </w:r>
+            <w:r>
+              <w:rPr>
+                <w:noProof/>
+                <w:webHidden/>
+              </w:rPr>
+              <w:instrText xml:space="preserve"> PAGEREF _Toc494724729 \h </w:instrText>
+            </w:r>
+            <w:r>
+              <w:rPr>
+                <w:noProof/>
+                <w:webHidden/>
+              </w:rPr>
+            </w:r>
+            <w:r>
+              <w:rPr>
+                <w:noProof/>
+                <w:webHidden/>
+              </w:rPr>
+              <w:fldChar w:fldCharType="separate"/>
+            </w:r>
+            <w:r>
+              <w:rPr>
+                <w:noProof/>
+                <w:webHidden/>
+              </w:rPr>
+              <w:t>3</w:t>
+            </w:r>
+            <w:r>
+              <w:rPr>
+                <w:noProof/>
+                <w:webHidden/>
+              </w:rPr>
+              <w:fldChar w:fldCharType="end"/>
+            </w:r>
+          </w:hyperlink>
+        </w:p>
+        <w:p>
+          <w:pPr>
+            <w:pStyle w:val="TOC1"/>
+            <w:tabs>
+              <w:tab w:val="left" w:pos="480"/>
+              <w:tab w:val="right" w:leader="dot" w:pos="9062"/>
+            </w:tabs>
+            <w:rPr>
+              <w:noProof/>
+            </w:rPr>
+          </w:pPr>
+          <w:hyperlink w:anchor="_Toc494724730" w:history="1">
+            <w:r>
+              <w:rPr>
+                <w:rStyle w:val="Hyperlink"/>
+                <w:noProof/>
+                <w:lang w:val="en-US"/>
+              </w:rPr>
+              <w:t>4</w:t>
+            </w:r>
+            <w:r>
+              <w:rPr>
+                <w:noProof/>
+              </w:rPr>
+              <w:tab/>
+            </w:r>
+            <w:r>
+              <w:rPr>
+                <w:rStyle w:val="Hyperlink"/>
+                <w:noProof/>
+                <w:lang w:val="en-US"/>
+              </w:rPr>
+              <w:t>State of the Art – Competition Analysis</w:t>
+            </w:r>
+            <w:r>
+              <w:rPr>
+                <w:noProof/>
+                <w:webHidden/>
+              </w:rPr>
+              <w:tab/>
+            </w:r>
+            <w:r>
+              <w:rPr>
+                <w:noProof/>
+                <w:webHidden/>
+              </w:rPr>
+              <w:fldChar w:fldCharType="begin"/>
+            </w:r>
+            <w:r>
+              <w:rPr>
+                <w:noProof/>
+                <w:webHidden/>
+              </w:rPr>
+              <w:instrText xml:space="preserve"> PAGEREF _Toc494724730 \h </w:instrText>
+            </w:r>
+            <w:r>
+              <w:rPr>
+                <w:noProof/>
+                <w:webHidden/>
+              </w:rPr>
+            </w:r>
+            <w:r>
+              <w:rPr>
+                <w:noProof/>
+                <w:webHidden/>
+              </w:rPr>
+              <w:fldChar w:fldCharType="separate"/>
+            </w:r>
+            <w:r>
+              <w:rPr>
+                <w:noProof/>
+                <w:webHidden/>
+              </w:rPr>
+              <w:t>3</w:t>
+            </w:r>
+            <w:r>
+              <w:rPr>
+                <w:noProof/>
+                <w:webHidden/>
+              </w:rPr>
+              <w:fldChar w:fldCharType="end"/>
+            </w:r>
+          </w:hyperlink>
+        </w:p>
+        <w:p>
+          <w:pPr>
+            <w:pStyle w:val="TOC1"/>
+            <w:tabs>
+              <w:tab w:val="left" w:pos="480"/>
+              <w:tab w:val="right" w:leader="dot" w:pos="9062"/>
+            </w:tabs>
+            <w:rPr>
+              <w:noProof/>
+            </w:rPr>
+          </w:pPr>
+          <w:hyperlink w:anchor="_Toc494724731" w:history="1">
+            <w:r>
+              <w:rPr>
+                <w:rStyle w:val="Hyperlink"/>
+                <w:noProof/>
+              </w:rPr>
+              <w:t>5</w:t>
+            </w:r>
+            <w:r>
+              <w:rPr>
+                <w:noProof/>
+              </w:rPr>
+              <w:tab/>
+            </w:r>
+            <w:r>
+              <w:rPr>
+                <w:rStyle w:val="Hyperlink"/>
+                <w:noProof/>
+              </w:rPr>
+              <w:t>Main process</w:t>
+            </w:r>
+            <w:r>
+              <w:rPr>
+                <w:noProof/>
+                <w:webHidden/>
+              </w:rPr>
+              <w:tab/>
+            </w:r>
+            <w:r>
+              <w:rPr>
+                <w:noProof/>
+                <w:webHidden/>
+              </w:rPr>
+              <w:fldChar w:fldCharType="begin"/>
+            </w:r>
+            <w:r>
+              <w:rPr>
+                <w:noProof/>
+                <w:webHidden/>
+              </w:rPr>
+              <w:instrText xml:space="preserve"> PAGEREF _Toc494724731 \h </w:instrText>
+            </w:r>
+            <w:r>
+              <w:rPr>
+                <w:noProof/>
+                <w:webHidden/>
+              </w:rPr>
+            </w:r>
+            <w:r>
+              <w:rPr>
+                <w:noProof/>
+                <w:webHidden/>
+              </w:rPr>
+              <w:fldChar w:fldCharType="separate"/>
+            </w:r>
+            <w:r>
+              <w:rPr>
+                <w:noProof/>
+                <w:webHidden/>
+              </w:rPr>
+              <w:t>3</w:t>
+            </w:r>
+            <w:r>
+              <w:rPr>
+                <w:noProof/>
+                <w:webHidden/>
+              </w:rPr>
+              <w:fldChar w:fldCharType="end"/>
+            </w:r>
+          </w:hyperlink>
+        </w:p>
+        <w:p>
+          <w:pPr>
+            <w:pStyle w:val="TOC1"/>
+            <w:tabs>
+              <w:tab w:val="left" w:pos="480"/>
+              <w:tab w:val="right" w:leader="dot" w:pos="9062"/>
+            </w:tabs>
+            <w:rPr>
+              <w:noProof/>
+            </w:rPr>
+          </w:pPr>
+          <w:hyperlink w:anchor="_Toc494724732" w:history="1">
+            <w:r>
+              <w:rPr>
+                <w:rStyle w:val="Hyperlink"/>
+                <w:noProof/>
+              </w:rPr>
+              <w:t>6</w:t>
+            </w:r>
+            <w:r>
+              <w:rPr>
+                <w:noProof/>
+              </w:rPr>
+              <w:tab/>
+            </w:r>
+            <w:r>
+              <w:rPr>
+                <w:rStyle w:val="Hyperlink"/>
+                <w:noProof/>
+              </w:rPr>
+              <w:t>Additional requirements</w:t>
+            </w:r>
+            <w:r>
+              <w:rPr>
+                <w:noProof/>
+                <w:webHidden/>
+              </w:rPr>
+              <w:tab/>
+            </w:r>
+            <w:r>
+              <w:rPr>
+                <w:noProof/>
+                <w:webHidden/>
+              </w:rPr>
+              <w:fldChar w:fldCharType="begin"/>
+            </w:r>
+            <w:r>
+              <w:rPr>
+                <w:noProof/>
+                <w:webHidden/>
+              </w:rPr>
+              <w:instrText xml:space="preserve"> PAGEREF _Toc494724732 \h </w:instrText>
+            </w:r>
+            <w:r>
+              <w:rPr>
+                <w:noProof/>
+                <w:webHidden/>
+              </w:rPr>
+            </w:r>
+            <w:r>
+              <w:rPr>
+                <w:noProof/>
+                <w:webHidden/>
+              </w:rPr>
+              <w:fldChar w:fldCharType="separate"/>
+            </w:r>
+            <w:r>
+              <w:rPr>
+                <w:noProof/>
+                <w:webHidden/>
+              </w:rPr>
+              <w:t>3</w:t>
+            </w:r>
+            <w:r>
+              <w:rPr>
+                <w:noProof/>
+                <w:webHidden/>
+              </w:rPr>
+              <w:fldChar w:fldCharType="end"/>
+            </w:r>
+          </w:hyperlink>
+        </w:p>
+        <w:p>
+          <w:pPr>
+            <w:pStyle w:val="TOC1"/>
+            <w:tabs>
+              <w:tab w:val="left" w:pos="480"/>
+              <w:tab w:val="right" w:leader="dot" w:pos="9062"/>
+            </w:tabs>
+            <w:rPr>
+              <w:noProof/>
+            </w:rPr>
+          </w:pPr>
+          <w:hyperlink w:anchor="_Toc494724733" w:history="1">
+            <w:r>
+              <w:rPr>
+                <w:rStyle w:val="Hyperlink"/>
+                <w:noProof/>
+                <w:lang w:val="en-US"/>
+              </w:rPr>
+              <w:t>7</w:t>
+            </w:r>
+            <w:r>
+              <w:rPr>
+                <w:noProof/>
+              </w:rPr>
+              <w:tab/>
+            </w:r>
+            <w:r>
+              <w:rPr>
+                <w:rStyle w:val="Hyperlink"/>
+                <w:noProof/>
+                <w:lang w:val="en-US"/>
+              </w:rPr>
+              <w:t>Resources</w:t>
+            </w:r>
+            <w:r>
+              <w:rPr>
+                <w:noProof/>
+                <w:webHidden/>
+              </w:rPr>
+              <w:tab/>
+            </w:r>
+            <w:r>
+              <w:rPr>
+                <w:noProof/>
+                <w:webHidden/>
+              </w:rPr>
+              <w:fldChar w:fldCharType="begin"/>
+            </w:r>
+            <w:r>
+              <w:rPr>
+                <w:noProof/>
+                <w:webHidden/>
+              </w:rPr>
+              <w:instrText xml:space="preserve"> PAGEREF _Toc494724733 \h </w:instrText>
+            </w:r>
+            <w:r>
+              <w:rPr>
+                <w:noProof/>
+                <w:webHidden/>
+              </w:rPr>
+            </w:r>
+            <w:r>
+              <w:rPr>
+                <w:noProof/>
+                <w:webHidden/>
+              </w:rPr>
+              <w:fldChar w:fldCharType="separate"/>
+            </w:r>
+            <w:r>
+              <w:rPr>
+                <w:noProof/>
+                <w:webHidden/>
+              </w:rPr>
+              <w:t>3</w:t>
+            </w:r>
+            <w:r>
+              <w:rPr>
+                <w:noProof/>
+                <w:webHidden/>
+              </w:rPr>
+              <w:fldChar w:fldCharType="end"/>
+            </w:r>
+          </w:hyperlink>
+        </w:p>
+        <w:p>
+          <w:pPr>
+            <w:pStyle w:val="TOC1"/>
+            <w:tabs>
+              <w:tab w:val="left" w:pos="480"/>
+              <w:tab w:val="right" w:leader="dot" w:pos="9062"/>
+            </w:tabs>
+            <w:rPr>
+              <w:noProof/>
+            </w:rPr>
+          </w:pPr>
+          <w:hyperlink w:anchor="_Toc494724734" w:history="1">
+            <w:r>
+              <w:rPr>
+                <w:rStyle w:val="Hyperlink"/>
+                <w:noProof/>
+                <w:lang w:val="en-US"/>
+              </w:rPr>
+              <w:t>8</w:t>
+            </w:r>
+            <w:r>
+              <w:rPr>
+                <w:noProof/>
+              </w:rPr>
+              <w:tab/>
+            </w:r>
+            <w:r>
+              <w:rPr>
+                <w:rStyle w:val="Hyperlink"/>
+                <w:noProof/>
+                <w:lang w:val="en-US"/>
+              </w:rPr>
+              <w:t>Risks</w:t>
+            </w:r>
+            <w:r>
+              <w:rPr>
+                <w:noProof/>
+                <w:webHidden/>
+              </w:rPr>
+              <w:tab/>
+            </w:r>
+            <w:r>
+              <w:rPr>
+                <w:noProof/>
+                <w:webHidden/>
+              </w:rPr>
+              <w:fldChar w:fldCharType="begin"/>
+            </w:r>
+            <w:r>
+              <w:rPr>
+                <w:noProof/>
+                <w:webHidden/>
+              </w:rPr>
+              <w:instrText xml:space="preserve"> PAGEREF _Toc494724734 \h </w:instrText>
+            </w:r>
+            <w:r>
+              <w:rPr>
+                <w:noProof/>
+                <w:webHidden/>
+              </w:rPr>
+            </w:r>
+            <w:r>
+              <w:rPr>
+                <w:noProof/>
+                <w:webHidden/>
+              </w:rPr>
+              <w:fldChar w:fldCharType="separate"/>
+            </w:r>
+            <w:r>
+              <w:rPr>
+                <w:noProof/>
+                <w:webHidden/>
+              </w:rPr>
+              <w:t>4</w:t>
+            </w:r>
+            <w:r>
+              <w:rPr>
+                <w:noProof/>
+                <w:webHidden/>
+              </w:rPr>
+              <w:fldChar w:fldCharType="end"/>
+            </w:r>
+          </w:hyperlink>
+        </w:p>
+        <w:p>
+          <w:pPr>
+            <w:pStyle w:val="TOC1"/>
+            <w:tabs>
+              <w:tab w:val="left" w:pos="480"/>
+              <w:tab w:val="right" w:leader="dot" w:pos="9062"/>
+            </w:tabs>
+            <w:rPr>
+              <w:noProof/>
+            </w:rPr>
+          </w:pPr>
+          <w:hyperlink w:anchor="_Toc494724735" w:history="1">
+            <w:r>
+              <w:rPr>
+                <w:rStyle w:val="Hyperlink"/>
+                <w:noProof/>
+                <w:lang w:val="en-US"/>
+              </w:rPr>
+              <w:t>9</w:t>
+            </w:r>
+            <w:r>
+              <w:rPr>
+                <w:noProof/>
+              </w:rPr>
+              <w:tab/>
+            </w:r>
+            <w:r>
+              <w:rPr>
+                <w:rStyle w:val="Hyperlink"/>
+                <w:noProof/>
+                <w:lang w:val="en-US"/>
+              </w:rPr>
+              <w:t>Rough Sketch</w:t>
+            </w:r>
+            <w:r>
+              <w:rPr>
+                <w:noProof/>
+                <w:webHidden/>
+              </w:rPr>
+              <w:tab/>
+            </w:r>
+            <w:r>
+              <w:rPr>
+                <w:noProof/>
+                <w:webHidden/>
+              </w:rPr>
+              <w:fldChar w:fldCharType="begin"/>
+            </w:r>
+            <w:r>
+              <w:rPr>
+                <w:noProof/>
+                <w:webHidden/>
+              </w:rPr>
+              <w:instrText xml:space="preserve"> PAGEREF _Toc494724735 \h </w:instrText>
+            </w:r>
+            <w:r>
+              <w:rPr>
+                <w:noProof/>
+                <w:webHidden/>
+              </w:rPr>
+            </w:r>
+            <w:r>
+              <w:rPr>
+                <w:noProof/>
+                <w:webHidden/>
+              </w:rPr>
+              <w:fldChar w:fldCharType="separate"/>
+            </w:r>
+            <w:r>
+              <w:rPr>
+                <w:noProof/>
+                <w:webHidden/>
+              </w:rPr>
+              <w:t>5</w:t>
+            </w:r>
+            <w:r>
+              <w:rPr>
+                <w:noProof/>
+                <w:webHidden/>
+              </w:rPr>
+              <w:fldChar w:fldCharType="end"/>
+            </w:r>
+          </w:hyperlink>
+        </w:p>
+        <w:p>
+          <w:pPr>
+            <w:pStyle w:val="TOC2"/>
+            <w:tabs>
+              <w:tab w:val="left" w:pos="960"/>
+              <w:tab w:val="right" w:leader="dot" w:pos="9062"/>
+            </w:tabs>
+            <w:rPr>
+              <w:noProof/>
+            </w:rPr>
+          </w:pPr>
+          <w:hyperlink w:anchor="_Toc494724736" w:history="1">
+            <w:r>
+              <w:rPr>
+                <w:rStyle w:val="Hyperlink"/>
+                <w:noProof/>
+                <w:lang w:val="en-US"/>
+              </w:rPr>
+              <w:t>9.1</w:t>
+            </w:r>
+            <w:r>
+              <w:rPr>
+                <w:noProof/>
+              </w:rPr>
+              <w:tab/>
+            </w:r>
+            <w:r>
+              <w:rPr>
+                <w:rStyle w:val="Hyperlink"/>
+                <w:noProof/>
+                <w:lang w:val="en-US"/>
+              </w:rPr>
+              <w:t>Use-Cases:</w:t>
+            </w:r>
+            <w:r>
+              <w:rPr>
+                <w:noProof/>
+                <w:webHidden/>
+              </w:rPr>
+              <w:tab/>
+            </w:r>
+            <w:r>
+              <w:rPr>
+                <w:noProof/>
+                <w:webHidden/>
+              </w:rPr>
+              <w:fldChar w:fldCharType="begin"/>
+            </w:r>
+            <w:r>
+              <w:rPr>
+                <w:noProof/>
+                <w:webHidden/>
+              </w:rPr>
+              <w:instrText xml:space="preserve"> PAGEREF _Toc494724736 \h </w:instrText>
+            </w:r>
+            <w:r>
+              <w:rPr>
+                <w:noProof/>
+                <w:webHidden/>
+              </w:rPr>
+            </w:r>
+            <w:r>
+              <w:rPr>
+                <w:noProof/>
+                <w:webHidden/>
+              </w:rPr>
+              <w:fldChar w:fldCharType="separate"/>
+            </w:r>
+            <w:r>
+              <w:rPr>
+                <w:noProof/>
+                <w:webHidden/>
+              </w:rPr>
+              <w:t>5</w:t>
+            </w:r>
+            <w:r>
+              <w:rPr>
+                <w:noProof/>
+                <w:webHidden/>
+              </w:rPr>
+              <w:fldChar w:fldCharType="end"/>
+            </w:r>
+          </w:hyperlink>
+        </w:p>
+        <w:p>
+          <w:pPr>
+            <w:pStyle w:val="TOC2"/>
+            <w:tabs>
+              <w:tab w:val="left" w:pos="960"/>
+              <w:tab w:val="right" w:leader="dot" w:pos="9062"/>
+            </w:tabs>
+            <w:rPr>
+              <w:noProof/>
+            </w:rPr>
+          </w:pPr>
+          <w:hyperlink w:anchor="_Toc494724737" w:history="1">
+            <w:r>
+              <w:rPr>
+                <w:rStyle w:val="Hyperlink"/>
+                <w:noProof/>
+                <w:lang w:val="en-US"/>
+              </w:rPr>
+              <w:t>9.2</w:t>
+            </w:r>
+            <w:r>
+              <w:rPr>
+                <w:noProof/>
+              </w:rPr>
+              <w:tab/>
+            </w:r>
+            <w:r>
+              <w:rPr>
+                <w:rStyle w:val="Hyperlink"/>
+                <w:noProof/>
+                <w:lang w:val="en-US"/>
+              </w:rPr>
+              <w:t>Risks:</w:t>
+            </w:r>
+            <w:r>
+              <w:rPr>
+                <w:noProof/>
+                <w:webHidden/>
+              </w:rPr>
+              <w:tab/>
+            </w:r>
+            <w:r>
+              <w:rPr>
+                <w:noProof/>
+                <w:webHidden/>
+              </w:rPr>
+              <w:fldChar w:fldCharType="begin"/>
+            </w:r>
+            <w:r>
+              <w:rPr>
+                <w:noProof/>
+                <w:webHidden/>
+              </w:rPr>
+              <w:instrText xml:space="preserve"> PAGEREF _Toc494724737 \h </w:instrText>
+            </w:r>
+            <w:r>
+              <w:rPr>
+                <w:noProof/>
+                <w:webHidden/>
+              </w:rPr>
+            </w:r>
+            <w:r>
+              <w:rPr>
+                <w:noProof/>
+                <w:webHidden/>
+              </w:rPr>
+              <w:fldChar w:fldCharType="separate"/>
+            </w:r>
+            <w:r>
+              <w:rPr>
+                <w:noProof/>
+                <w:webHidden/>
+              </w:rPr>
+              <w:t>5</w:t>
+            </w:r>
+            <w:r>
+              <w:rPr>
+                <w:noProof/>
+                <w:webHidden/>
+              </w:rPr>
+              <w:fldChar w:fldCharType="end"/>
+            </w:r>
+          </w:hyperlink>
+        </w:p>
+        <w:p>
+          <w:pPr>
+            <w:pStyle w:val="TOC2"/>
+            <w:tabs>
+              <w:tab w:val="left" w:pos="960"/>
+              <w:tab w:val="right" w:leader="dot" w:pos="9062"/>
+            </w:tabs>
+            <w:rPr>
+              <w:noProof/>
+            </w:rPr>
+          </w:pPr>
+          <w:hyperlink w:anchor="_Toc494724738" w:history="1">
+            <w:r>
+              <w:rPr>
+                <w:rStyle w:val="Hyperlink"/>
+                <w:noProof/>
+                <w:lang w:val="en-US"/>
+              </w:rPr>
+              <w:t>9.3</w:t>
+            </w:r>
+            <w:r>
+              <w:rPr>
+                <w:noProof/>
+              </w:rPr>
+              <w:tab/>
+            </w:r>
+            <w:r>
+              <w:rPr>
+                <w:rStyle w:val="Hyperlink"/>
+                <w:noProof/>
+                <w:lang w:val="en-US"/>
+              </w:rPr>
+              <w:t>Rough Time Schedule for the Prototype</w:t>
+            </w:r>
+            <w:r>
+              <w:rPr>
+                <w:noProof/>
+                <w:webHidden/>
+              </w:rPr>
+              <w:tab/>
+            </w:r>
+            <w:r>
+              <w:rPr>
+                <w:noProof/>
+                <w:webHidden/>
+              </w:rPr>
+              <w:fldChar w:fldCharType="begin"/>
+            </w:r>
+            <w:r>
+              <w:rPr>
+                <w:noProof/>
+                <w:webHidden/>
+              </w:rPr>
+              <w:instrText xml:space="preserve"> PAGEREF _Toc494724738 \h </w:instrText>
+            </w:r>
+            <w:r>
+              <w:rPr>
+                <w:noProof/>
+                <w:webHidden/>
+              </w:rPr>
+            </w:r>
+            <w:r>
+              <w:rPr>
+                <w:noProof/>
+                <w:webHidden/>
+              </w:rPr>
+              <w:fldChar w:fldCharType="separate"/>
+            </w:r>
+            <w:r>
+              <w:rPr>
+                <w:noProof/>
+                <w:webHidden/>
+              </w:rPr>
+              <w:t>5</w:t>
+            </w:r>
+            <w:r>
+              <w:rPr>
+                <w:noProof/>
+                <w:webHidden/>
+              </w:rPr>
+              <w:fldChar w:fldCharType="end"/>
+            </w:r>
+          </w:hyperlink>
+        </w:p>
+        <w:p>
+          <w:pPr>
+            <w:pStyle w:val="TOC1"/>
+            <w:tabs>
+              <w:tab w:val="left" w:pos="720"/>
+              <w:tab w:val="right" w:leader="dot" w:pos="9062"/>
+            </w:tabs>
+            <w:rPr>
+              <w:noProof/>
+            </w:rPr>
+          </w:pPr>
+          <w:hyperlink w:anchor="_Toc494724739" w:history="1">
+            <w:r>
+              <w:rPr>
+                <w:rStyle w:val="Hyperlink"/>
+                <w:noProof/>
+                <w:lang w:val="en-US"/>
+              </w:rPr>
+              <w:t>10</w:t>
+            </w:r>
+            <w:r>
+              <w:rPr>
+                <w:noProof/>
+              </w:rPr>
+              <w:tab/>
+            </w:r>
+            <w:r>
+              <w:rPr>
+                <w:rStyle w:val="Hyperlink"/>
+                <w:noProof/>
+                <w:lang w:val="en-US"/>
+              </w:rPr>
+              <w:t>Economics</w:t>
+            </w:r>
+            <w:r>
+              <w:rPr>
+                <w:noProof/>
+                <w:webHidden/>
+              </w:rPr>
+              <w:tab/>
+            </w:r>
+            <w:r>
+              <w:rPr>
+                <w:noProof/>
+                <w:webHidden/>
+              </w:rPr>
+              <w:fldChar w:fldCharType="begin"/>
+            </w:r>
+            <w:r>
+              <w:rPr>
+                <w:noProof/>
+                <w:webHidden/>
+              </w:rPr>
+              <w:instrText xml:space="preserve"> PAGEREF _Toc494724739 \h </w:instrText>
+            </w:r>
+            <w:r>
+              <w:rPr>
+                <w:noProof/>
+                <w:webHidden/>
+              </w:rPr>
+            </w:r>
+            <w:r>
+              <w:rPr>
+                <w:noProof/>
+                <w:webHidden/>
+              </w:rPr>
+              <w:fldChar w:fldCharType="separate"/>
+            </w:r>
+            <w:r>
+              <w:rPr>
+                <w:noProof/>
+                <w:webHidden/>
+              </w:rPr>
+              <w:t>6</w:t>
+            </w:r>
+            <w:r>
+              <w:rPr>
+                <w:noProof/>
+                <w:webHidden/>
+              </w:rPr>
+              <w:fldChar w:fldCharType="end"/>
+            </w:r>
+          </w:hyperlink>
+        </w:p>
+        <w:p>
+          <w:pPr>
+            <w:pStyle w:val="TOC1"/>
+            <w:tabs>
+              <w:tab w:val="left" w:pos="720"/>
+              <w:tab w:val="right" w:leader="dot" w:pos="9062"/>
+            </w:tabs>
+            <w:rPr>
+              <w:noProof/>
+            </w:rPr>
+          </w:pPr>
+          <w:hyperlink w:anchor="_Toc494724740" w:history="1">
+            <w:r>
+              <w:rPr>
+                <w:rStyle w:val="Hyperlink"/>
+                <w:noProof/>
+              </w:rPr>
+              <w:t>11</w:t>
+            </w:r>
+            <w:r>
+              <w:rPr>
+                <w:noProof/>
+              </w:rPr>
+              <w:tab/>
+            </w:r>
+            <w:r>
+              <w:rPr>
+                <w:rStyle w:val="Hyperlink"/>
+                <w:noProof/>
+              </w:rPr>
+              <w:t>Bibliography</w:t>
+            </w:r>
+            <w:r>
+              <w:rPr>
+                <w:noProof/>
+                <w:webHidden/>
+              </w:rPr>
+              <w:tab/>
+            </w:r>
+            <w:r>
+              <w:rPr>
+                <w:noProof/>
+                <w:webHidden/>
+              </w:rPr>
+              <w:fldChar w:fldCharType="begin"/>
+            </w:r>
+            <w:r>
+              <w:rPr>
+                <w:noProof/>
+                <w:webHidden/>
+              </w:rPr>
+              <w:instrText xml:space="preserve"> PAGEREF _Toc494724740 \h </w:instrText>
+            </w:r>
+            <w:r>
+              <w:rPr>
+                <w:noProof/>
+                <w:webHidden/>
+              </w:rPr>
+            </w:r>
+            <w:r>
+              <w:rPr>
+                <w:noProof/>
+                <w:webHidden/>
+              </w:rPr>
+              <w:fldChar w:fldCharType="separate"/>
+            </w:r>
+            <w:r>
+              <w:rPr>
+                <w:noProof/>
+                <w:webHidden/>
+              </w:rPr>
+              <w:t>6</w:t>
+            </w:r>
+            <w:r>
+              <w:rPr>
+                <w:noProof/>
+                <w:webHidden/>
+              </w:rPr>
+              <w:fldChar w:fldCharType="end"/>
+            </w:r>
+          </w:hyperlink>
+        </w:p>
+        <w:p>
+          <w:r>
+            <w:rPr>
+              <w:b/>
+              <w:bCs/>
+              <w:noProof/>
+            </w:rPr>
+            <w:fldChar w:fldCharType="end"/>
+          </w:r>
+        </w:p>
+      </w:sdtContent>
+    </w:sdt>
     <w:p>
       <w:pPr>
-        <w:pStyle w:val="berschrift1"/>
-      </w:pPr>
-      <w:r>
+        <w:pStyle w:val="Heading1"/>
+        <w:numPr>
+          <w:ilvl w:val="0"/>
+          <w:numId w:val="0"/>
+        </w:numPr>
+        <w:ind w:left="431" w:hanging="431"/>
+      </w:pPr>
+    </w:p>
+    <w:p/>
+    <w:p/>
+    <w:p/>
+    <w:p/>
+    <w:p/>
+    <w:p/>
+    <w:p/>
+    <w:p/>
+    <w:p/>
+    <w:p/>
+    <w:p/>
+    <w:p/>
+    <w:p/>
+    <w:p>
+      <w:bookmarkStart w:id="0" w:name="_GoBack"/>
+      <w:bookmarkEnd w:id="0"/>
+    </w:p>
+    <w:p>
+      <w:pPr>
+        <w:pStyle w:val="Heading1"/>
+      </w:pPr>
+      <w:bookmarkStart w:id="1" w:name="_Toc494724727"/>
+      <w:r>
+        <w:lastRenderedPageBreak/>
         <w:t>Starting position</w:t>
       </w:r>
+      <w:bookmarkEnd w:id="1"/>
     </w:p>
     <w:p>
       <w:r>
@@ -22,6 +2093,7 @@
           <w:id w:val="-1627613367"/>
           <w:citation/>
         </w:sdtPr>
+        <w:sdtEndPr/>
         <w:sdtContent>
           <w:r>
             <w:fldChar w:fldCharType="begin"/>
@@ -55,11 +2127,13 @@
     </w:p>
     <w:p>
       <w:pPr>
-        <w:pStyle w:val="berschrift1"/>
-      </w:pPr>
+        <w:pStyle w:val="Heading1"/>
+      </w:pPr>
+      <w:bookmarkStart w:id="2" w:name="_Toc494724728"/>
       <w:r>
         <w:t>Idea</w:t>
       </w:r>
+      <w:bookmarkEnd w:id="2"/>
     </w:p>
     <w:p>
       <w:r>
@@ -73,11 +2147,13 @@
     </w:p>
     <w:p>
       <w:pPr>
-        <w:pStyle w:val="berschrift1"/>
-      </w:pPr>
+        <w:pStyle w:val="Heading1"/>
+      </w:pPr>
+      <w:bookmarkStart w:id="3" w:name="_Toc494724729"/>
       <w:r>
         <w:t>Customer Value</w:t>
       </w:r>
+      <w:bookmarkEnd w:id="3"/>
     </w:p>
     <w:p>
       <w:r>
@@ -94,24 +2170,21 @@
     </w:p>
     <w:p>
       <w:pPr>
-        <w:pStyle w:val="berschrift1"/>
-        <w:rPr>
-          <w:lang w:val="en-US"/>
-        </w:rPr>
-      </w:pPr>
+        <w:pStyle w:val="Heading1"/>
+        <w:rPr>
+          <w:lang w:val="en-US"/>
+        </w:rPr>
+      </w:pPr>
+      <w:bookmarkStart w:id="4" w:name="_Toc494724730"/>
       <w:r>
         <w:rPr>
           <w:lang w:val="en-US"/>
         </w:rPr>
         <w:t>State of the Art – Competition Analysis</w:t>
       </w:r>
+      <w:bookmarkEnd w:id="4"/>
     </w:p>
     <w:p>
-      <w:pPr>
-        <w:rPr>
-          <w:lang w:val="de-CH"/>
-        </w:rPr>
-      </w:pPr>
       <w:r>
         <w:rPr>
           <w:lang w:val="en-US"/>
@@ -132,6 +2205,7 @@
           <w:id w:val="1255552635"/>
           <w:citation/>
         </w:sdtPr>
+        <w:sdtEndPr/>
         <w:sdtContent>
           <w:r>
             <w:rPr>
@@ -207,14 +2281,16 @@
     </w:p>
     <w:p>
       <w:pPr>
-        <w:pStyle w:val="berschrift1"/>
-      </w:pPr>
+        <w:pStyle w:val="Heading1"/>
+      </w:pPr>
+      <w:bookmarkStart w:id="5" w:name="_Toc494724731"/>
       <w:r>
         <w:t>Main p</w:t>
       </w:r>
       <w:r>
         <w:t>rocess</w:t>
       </w:r>
+      <w:bookmarkEnd w:id="5"/>
     </w:p>
     <w:p>
       <w:r>
@@ -223,7 +2299,7 @@
     </w:p>
     <w:p>
       <w:pPr>
-        <w:pStyle w:val="Listenabsatz"/>
+        <w:pStyle w:val="ListParagraph"/>
         <w:numPr>
           <w:ilvl w:val="0"/>
           <w:numId w:val="2"/>
@@ -244,7 +2320,7 @@
     </w:p>
     <w:p>
       <w:pPr>
-        <w:pStyle w:val="Listenabsatz"/>
+        <w:pStyle w:val="ListParagraph"/>
         <w:numPr>
           <w:ilvl w:val="0"/>
           <w:numId w:val="2"/>
@@ -265,7 +2341,7 @@
     </w:p>
     <w:p>
       <w:pPr>
-        <w:pStyle w:val="Listenabsatz"/>
+        <w:pStyle w:val="ListParagraph"/>
         <w:numPr>
           <w:ilvl w:val="0"/>
           <w:numId w:val="2"/>
@@ -286,7 +2362,7 @@
     </w:p>
     <w:p>
       <w:pPr>
-        <w:pStyle w:val="Listenabsatz"/>
+        <w:pStyle w:val="ListParagraph"/>
         <w:numPr>
           <w:ilvl w:val="0"/>
           <w:numId w:val="2"/>
@@ -307,7 +2383,7 @@
     </w:p>
     <w:p>
       <w:pPr>
-        <w:pStyle w:val="Listenabsatz"/>
+        <w:pStyle w:val="ListParagraph"/>
         <w:numPr>
           <w:ilvl w:val="0"/>
           <w:numId w:val="2"/>
@@ -328,7 +2404,7 @@
     </w:p>
     <w:p>
       <w:pPr>
-        <w:pStyle w:val="Listenabsatz"/>
+        <w:pStyle w:val="ListParagraph"/>
         <w:numPr>
           <w:ilvl w:val="0"/>
           <w:numId w:val="2"/>
@@ -349,7 +2425,7 @@
     </w:p>
     <w:p>
       <w:pPr>
-        <w:pStyle w:val="Listenabsatz"/>
+        <w:pStyle w:val="ListParagraph"/>
         <w:numPr>
           <w:ilvl w:val="0"/>
           <w:numId w:val="2"/>
@@ -370,7 +2446,7 @@
     </w:p>
     <w:p>
       <w:pPr>
-        <w:pStyle w:val="Listenabsatz"/>
+        <w:pStyle w:val="ListParagraph"/>
         <w:numPr>
           <w:ilvl w:val="0"/>
           <w:numId w:val="2"/>
@@ -391,7 +2467,7 @@
     </w:p>
     <w:p>
       <w:pPr>
-        <w:pStyle w:val="Listenabsatz"/>
+        <w:pStyle w:val="ListParagraph"/>
         <w:numPr>
           <w:ilvl w:val="0"/>
           <w:numId w:val="2"/>
@@ -412,8 +2488,9 @@
     </w:p>
     <w:p>
       <w:pPr>
-        <w:pStyle w:val="berschrift1"/>
-      </w:pPr>
+        <w:pStyle w:val="Heading1"/>
+      </w:pPr>
+      <w:bookmarkStart w:id="6" w:name="_Toc494724732"/>
       <w:r>
         <w:lastRenderedPageBreak/>
         <w:t xml:space="preserve">Additional </w:t>
@@ -421,10 +2498,11 @@
       <w:r>
         <w:t>requirements</w:t>
       </w:r>
+      <w:bookmarkEnd w:id="6"/>
     </w:p>
     <w:p>
       <w:pPr>
-        <w:pStyle w:val="Listenabsatz"/>
+        <w:pStyle w:val="ListParagraph"/>
         <w:numPr>
           <w:ilvl w:val="0"/>
           <w:numId w:val="1"/>
@@ -445,7 +2523,7 @@
     </w:p>
     <w:p>
       <w:pPr>
-        <w:pStyle w:val="Listenabsatz"/>
+        <w:pStyle w:val="ListParagraph"/>
         <w:numPr>
           <w:ilvl w:val="0"/>
           <w:numId w:val="1"/>
@@ -466,7 +2544,7 @@
     </w:p>
     <w:p>
       <w:pPr>
-        <w:pStyle w:val="Listenabsatz"/>
+        <w:pStyle w:val="ListParagraph"/>
         <w:numPr>
           <w:ilvl w:val="0"/>
           <w:numId w:val="1"/>
@@ -487,7 +2565,7 @@
     </w:p>
     <w:p>
       <w:pPr>
-        <w:pStyle w:val="Listenabsatz"/>
+        <w:pStyle w:val="ListParagraph"/>
         <w:numPr>
           <w:ilvl w:val="0"/>
           <w:numId w:val="1"/>
@@ -508,17 +2586,19 @@
     </w:p>
     <w:p>
       <w:pPr>
-        <w:pStyle w:val="berschrift1"/>
-        <w:rPr>
-          <w:lang w:val="en-US"/>
-        </w:rPr>
-      </w:pPr>
+        <w:pStyle w:val="Heading1"/>
+        <w:rPr>
+          <w:lang w:val="en-US"/>
+        </w:rPr>
+      </w:pPr>
+      <w:bookmarkStart w:id="7" w:name="_Toc494724733"/>
       <w:r>
         <w:rPr>
           <w:lang w:val="en-US"/>
         </w:rPr>
         <w:t>Resources</w:t>
       </w:r>
+      <w:bookmarkEnd w:id="7"/>
     </w:p>
     <w:p>
       <w:pPr>
@@ -573,17 +2653,19 @@
     </w:p>
     <w:p>
       <w:pPr>
-        <w:pStyle w:val="berschrift1"/>
-        <w:rPr>
-          <w:lang w:val="en-US"/>
-        </w:rPr>
-      </w:pPr>
+        <w:pStyle w:val="Heading1"/>
+        <w:rPr>
+          <w:lang w:val="en-US"/>
+        </w:rPr>
+      </w:pPr>
+      <w:bookmarkStart w:id="8" w:name="_Toc494724734"/>
       <w:r>
         <w:rPr>
           <w:lang w:val="en-US"/>
         </w:rPr>
         <w:t>Risks</w:t>
       </w:r>
+      <w:bookmarkEnd w:id="8"/>
     </w:p>
     <w:p>
       <w:pPr>
@@ -639,11 +2721,12 @@
     </w:p>
     <w:p>
       <w:pPr>
-        <w:pStyle w:val="berschrift1"/>
-        <w:rPr>
-          <w:lang w:val="en-US"/>
-        </w:rPr>
-      </w:pPr>
+        <w:pStyle w:val="Heading1"/>
+        <w:rPr>
+          <w:lang w:val="en-US"/>
+        </w:rPr>
+      </w:pPr>
+      <w:bookmarkStart w:id="9" w:name="_Toc494724735"/>
       <w:r>
         <w:rPr>
           <w:lang w:val="en-US"/>
@@ -651,6 +2734,7 @@
         <w:lastRenderedPageBreak/>
         <w:t>Rough Sketch</w:t>
       </w:r>
+      <w:bookmarkEnd w:id="9"/>
     </w:p>
     <w:p>
       <w:pPr>
@@ -667,21 +2751,23 @@
     </w:p>
     <w:p>
       <w:pPr>
-        <w:pStyle w:val="berschrift2"/>
-        <w:rPr>
-          <w:lang w:val="en-US"/>
-        </w:rPr>
-      </w:pPr>
+        <w:pStyle w:val="Heading2"/>
+        <w:rPr>
+          <w:lang w:val="en-US"/>
+        </w:rPr>
+      </w:pPr>
+      <w:bookmarkStart w:id="10" w:name="_Toc494724736"/>
       <w:r>
         <w:rPr>
           <w:lang w:val="en-US"/>
         </w:rPr>
         <w:t>Use-Cases:</w:t>
       </w:r>
+      <w:bookmarkEnd w:id="10"/>
     </w:p>
     <w:p>
       <w:pPr>
-        <w:pStyle w:val="Listenabsatz"/>
+        <w:pStyle w:val="ListParagraph"/>
         <w:numPr>
           <w:ilvl w:val="0"/>
           <w:numId w:val="3"/>
@@ -702,7 +2788,7 @@
     </w:p>
     <w:p>
       <w:pPr>
-        <w:pStyle w:val="Listenabsatz"/>
+        <w:pStyle w:val="ListParagraph"/>
         <w:numPr>
           <w:ilvl w:val="1"/>
           <w:numId w:val="3"/>
@@ -723,7 +2809,7 @@
     </w:p>
     <w:p>
       <w:pPr>
-        <w:pStyle w:val="Listenabsatz"/>
+        <w:pStyle w:val="ListParagraph"/>
         <w:numPr>
           <w:ilvl w:val="1"/>
           <w:numId w:val="3"/>
@@ -744,7 +2830,7 @@
     </w:p>
     <w:p>
       <w:pPr>
-        <w:pStyle w:val="Listenabsatz"/>
+        <w:pStyle w:val="ListParagraph"/>
         <w:numPr>
           <w:ilvl w:val="1"/>
           <w:numId w:val="3"/>
@@ -765,7 +2851,7 @@
     </w:p>
     <w:p>
       <w:pPr>
-        <w:pStyle w:val="Listenabsatz"/>
+        <w:pStyle w:val="ListParagraph"/>
         <w:numPr>
           <w:ilvl w:val="1"/>
           <w:numId w:val="3"/>
@@ -786,7 +2872,7 @@
     </w:p>
     <w:p>
       <w:pPr>
-        <w:pStyle w:val="Listenabsatz"/>
+        <w:pStyle w:val="ListParagraph"/>
         <w:numPr>
           <w:ilvl w:val="0"/>
           <w:numId w:val="3"/>
@@ -807,7 +2893,7 @@
     </w:p>
     <w:p>
       <w:pPr>
-        <w:pStyle w:val="Listenabsatz"/>
+        <w:pStyle w:val="ListParagraph"/>
         <w:numPr>
           <w:ilvl w:val="0"/>
           <w:numId w:val="3"/>
@@ -828,21 +2914,23 @@
     </w:p>
     <w:p>
       <w:pPr>
-        <w:pStyle w:val="berschrift2"/>
-        <w:rPr>
-          <w:lang w:val="en-US"/>
-        </w:rPr>
-      </w:pPr>
+        <w:pStyle w:val="Heading2"/>
+        <w:rPr>
+          <w:lang w:val="en-US"/>
+        </w:rPr>
+      </w:pPr>
+      <w:bookmarkStart w:id="11" w:name="_Toc494724737"/>
       <w:r>
         <w:rPr>
           <w:lang w:val="en-US"/>
         </w:rPr>
         <w:t>Risks:</w:t>
       </w:r>
+      <w:bookmarkEnd w:id="11"/>
     </w:p>
     <w:p>
       <w:pPr>
-        <w:pStyle w:val="Listenabsatz"/>
+        <w:pStyle w:val="ListParagraph"/>
         <w:numPr>
           <w:ilvl w:val="0"/>
           <w:numId w:val="4"/>
@@ -877,17 +2965,19 @@
     </w:p>
     <w:p>
       <w:pPr>
-        <w:pStyle w:val="berschrift2"/>
-        <w:rPr>
-          <w:lang w:val="en-US"/>
-        </w:rPr>
-      </w:pPr>
+        <w:pStyle w:val="Heading2"/>
+        <w:rPr>
+          <w:lang w:val="en-US"/>
+        </w:rPr>
+      </w:pPr>
+      <w:bookmarkStart w:id="12" w:name="_Toc494724738"/>
       <w:r>
         <w:rPr>
           <w:lang w:val="en-US"/>
         </w:rPr>
         <w:t>Rough Time Schedule for the Prototype</w:t>
       </w:r>
+      <w:bookmarkEnd w:id="12"/>
     </w:p>
     <w:p>
       <w:pPr>
@@ -904,7 +2994,7 @@
     </w:p>
     <w:tbl>
       <w:tblPr>
-        <w:tblStyle w:val="Gitternetztabelle5dunkelAkzent1"/>
+        <w:tblStyle w:val="GridTable5Dark-Accent1"/>
         <w:tblW w:w="9062" w:type="dxa"/>
         <w:tblInd w:w="0" w:type="dxa"/>
         <w:tblLook w:val="04A0" w:firstRow="1" w:lastRow="0" w:firstColumn="1" w:lastColumn="0" w:noHBand="0" w:noVBand="1"/>
@@ -2109,11 +4199,12 @@
     </w:tbl>
     <w:p>
       <w:pPr>
-        <w:pStyle w:val="berschrift1"/>
-        <w:rPr>
-          <w:lang w:val="en-US"/>
-        </w:rPr>
-      </w:pPr>
+        <w:pStyle w:val="Heading1"/>
+        <w:rPr>
+          <w:lang w:val="en-US"/>
+        </w:rPr>
+      </w:pPr>
+      <w:bookmarkStart w:id="13" w:name="_Toc494724739"/>
       <w:r>
         <w:rPr>
           <w:lang w:val="en-US"/>
@@ -2121,6 +4212,7 @@
         <w:lastRenderedPageBreak/>
         <w:t>Economics</w:t>
       </w:r>
+      <w:bookmarkEnd w:id="13"/>
     </w:p>
     <w:p>
       <w:pPr>
@@ -2190,12 +4282,15 @@
         </w:rPr>
         <w:t>.</w:t>
       </w:r>
-      <w:bookmarkStart w:id="0" w:name="_GoBack"/>
-      <w:bookmarkEnd w:id="0"/>
     </w:p>
+    <w:bookmarkStart w:id="14" w:name="_Toc494724740" w:displacedByCustomXml="next"/>
     <w:sdt>
       <w:sdtPr>
         <w:rPr>
+          <w:rFonts w:asciiTheme="minorHAnsi" w:eastAsiaTheme="minorHAnsi" w:hAnsiTheme="minorHAnsi" w:cstheme="minorBidi"/>
+          <w:color w:val="auto"/>
+          <w:sz w:val="24"/>
+          <w:szCs w:val="24"/>
           <w:lang w:val="de-DE"/>
         </w:rPr>
         <w:id w:val="-2035645849"/>
@@ -2206,27 +4301,25 @@
       </w:sdtPr>
       <w:sdtEndPr>
         <w:rPr>
-          <w:rFonts w:asciiTheme="minorHAnsi" w:eastAsiaTheme="minorHAnsi" w:hAnsiTheme="minorHAnsi" w:cstheme="minorBidi"/>
-          <w:color w:val="auto"/>
-          <w:sz w:val="24"/>
-          <w:szCs w:val="24"/>
           <w:lang w:val="en-GB"/>
         </w:rPr>
       </w:sdtEndPr>
       <w:sdtContent>
         <w:p>
           <w:pPr>
-            <w:pStyle w:val="berschrift1"/>
+            <w:pStyle w:val="Heading1"/>
           </w:pPr>
           <w:r>
             <w:t>Bibliography</w:t>
           </w:r>
+          <w:bookmarkEnd w:id="14"/>
         </w:p>
         <w:sdt>
           <w:sdtPr>
             <w:id w:val="111145805"/>
             <w:bibliography/>
           </w:sdtPr>
+          <w:sdtEndPr/>
           <w:sdtContent>
             <w:p>
               <w:pPr>
@@ -2275,7 +4368,7 @@
                   </w:tcPr>
                   <w:p>
                     <w:pPr>
-                      <w:pStyle w:val="Literaturverzeichnis"/>
+                      <w:pStyle w:val="Bibliography"/>
                       <w:jc w:val="left"/>
                       <w:rPr>
                         <w:noProof/>
@@ -2300,7 +4393,7 @@
                   </w:tcPr>
                   <w:p>
                     <w:pPr>
-                      <w:pStyle w:val="Literaturverzeichnis"/>
+                      <w:pStyle w:val="Bibliography"/>
                       <w:jc w:val="left"/>
                       <w:rPr>
                         <w:noProof/>
@@ -2336,7 +4429,7 @@
                   </w:tcPr>
                   <w:p>
                     <w:pPr>
-                      <w:pStyle w:val="Literaturverzeichnis"/>
+                      <w:pStyle w:val="Bibliography"/>
                       <w:jc w:val="left"/>
                       <w:rPr>
                         <w:noProof/>
@@ -2359,7 +4452,7 @@
                   </w:tcPr>
                   <w:p>
                     <w:pPr>
-                      <w:pStyle w:val="Literaturverzeichnis"/>
+                      <w:pStyle w:val="Bibliography"/>
                       <w:jc w:val="left"/>
                       <w:rPr>
                         <w:noProof/>
@@ -2369,9 +4462,16 @@
                     <w:r>
                       <w:rPr>
                         <w:noProof/>
+                        <w:lang w:val="en-GB"/>
+                      </w:rPr>
+                      <w:t xml:space="preserve">EA. [Online]. Available: https://www.ea.com/en-gb/games/plants-vs-zombies/plants-vs-zombies-2. </w:t>
+                    </w:r>
+                    <w:r>
+                      <w:rPr>
+                        <w:noProof/>
                         <w:lang w:val="de-DE"/>
                       </w:rPr>
-                      <w:t>EA. [Online]. Available: https://www.ea.com/en-gb/games/plants-vs-zombies/plants-vs-zombies-2. [Zugriff am 02 10 2017].</w:t>
+                      <w:t>[Zugriff am 02 10 2017].</w:t>
                     </w:r>
                   </w:p>
                 </w:tc>
@@ -2400,18 +4500,96 @@
       </w:sdtContent>
     </w:sdt>
     <w:sectPr>
+      <w:headerReference w:type="default" r:id="rId11"/>
       <w:pgSz w:w="11906" w:h="16838"/>
       <w:pgMar w:top="1417" w:right="1417" w:bottom="1134" w:left="1417" w:header="708" w:footer="708" w:gutter="0"/>
       <w:cols w:space="708"/>
+      <w:titlePg/>
       <w:docGrid w:linePitch="360"/>
     </w:sectPr>
   </w:body>
 </w:document>
 </file>
 
+<file path=word/endnotes.xml><?xml version="1.0" encoding="utf-8"?>
+<w:endnotes xmlns:wpc="http://schemas.microsoft.com/office/word/2010/wordprocessingCanvas" xmlns:mo="http://schemas.microsoft.com/office/mac/office/2008/main" xmlns:mc="http://schemas.openxmlformats.org/markup-compatibility/2006" xmlns:mv="urn:schemas-microsoft-com:mac:vml" xmlns:o="urn:schemas-microsoft-com:office:office" xmlns:r="http://schemas.openxmlformats.org/officeDocument/2006/relationships" xmlns:m="http://schemas.openxmlformats.org/officeDocument/2006/math" xmlns:v="urn:schemas-microsoft-com:vml" xmlns:wp14="http://schemas.microsoft.com/office/word/2010/wordprocessingDrawing" xmlns:wp="http://schemas.openxmlformats.org/drawingml/2006/wordprocessingDrawing" xmlns:w10="urn:schemas-microsoft-com:office:word" xmlns:w="http://schemas.openxmlformats.org/wordprocessingml/2006/main" xmlns:w14="http://schemas.microsoft.com/office/word/2010/wordml" xmlns:w15="http://schemas.microsoft.com/office/word/2012/wordml" xmlns:wpg="http://schemas.microsoft.com/office/word/2010/wordprocessingGroup" xmlns:wpi="http://schemas.microsoft.com/office/word/2010/wordprocessingInk" xmlns:wne="http://schemas.microsoft.com/office/word/2006/wordml" xmlns:wps="http://schemas.microsoft.com/office/word/2010/wordprocessingShape" mc:Ignorable="w14 w15 wp14">
+  <w:endnote w:type="separator" w:id="-1">
+    <w:p>
+      <w:pPr>
+        <w:spacing w:before="0" w:after="0"/>
+      </w:pPr>
+      <w:r>
+        <w:separator/>
+      </w:r>
+    </w:p>
+  </w:endnote>
+  <w:endnote w:type="continuationSeparator" w:id="0">
+    <w:p>
+      <w:pPr>
+        <w:spacing w:before="0" w:after="0"/>
+      </w:pPr>
+      <w:r>
+        <w:continuationSeparator/>
+      </w:r>
+    </w:p>
+  </w:endnote>
+</w:endnotes>
+</file>
+
+<file path=word/footnotes.xml><?xml version="1.0" encoding="utf-8"?>
+<w:footnotes xmlns:wpc="http://schemas.microsoft.com/office/word/2010/wordprocessingCanvas" xmlns:mo="http://schemas.microsoft.com/office/mac/office/2008/main" xmlns:mc="http://schemas.openxmlformats.org/markup-compatibility/2006" xmlns:mv="urn:schemas-microsoft-com:mac:vml" xmlns:o="urn:schemas-microsoft-com:office:office" xmlns:r="http://schemas.openxmlformats.org/officeDocument/2006/relationships" xmlns:m="http://schemas.openxmlformats.org/officeDocument/2006/math" xmlns:v="urn:schemas-microsoft-com:vml" xmlns:wp14="http://schemas.microsoft.com/office/word/2010/wordprocessingDrawing" xmlns:wp="http://schemas.openxmlformats.org/drawingml/2006/wordprocessingDrawing" xmlns:w10="urn:schemas-microsoft-com:office:word" xmlns:w="http://schemas.openxmlformats.org/wordprocessingml/2006/main" xmlns:w14="http://schemas.microsoft.com/office/word/2010/wordml" xmlns:w15="http://schemas.microsoft.com/office/word/2012/wordml" xmlns:wpg="http://schemas.microsoft.com/office/word/2010/wordprocessingGroup" xmlns:wpi="http://schemas.microsoft.com/office/word/2010/wordprocessingInk" xmlns:wne="http://schemas.microsoft.com/office/word/2006/wordml" xmlns:wps="http://schemas.microsoft.com/office/word/2010/wordprocessingShape" mc:Ignorable="w14 w15 wp14">
+  <w:footnote w:type="separator" w:id="-1">
+    <w:p>
+      <w:pPr>
+        <w:spacing w:before="0" w:after="0"/>
+      </w:pPr>
+      <w:r>
+        <w:separator/>
+      </w:r>
+    </w:p>
+  </w:footnote>
+  <w:footnote w:type="continuationSeparator" w:id="0">
+    <w:p>
+      <w:pPr>
+        <w:spacing w:before="0" w:after="0"/>
+      </w:pPr>
+      <w:r>
+        <w:continuationSeparator/>
+      </w:r>
+    </w:p>
+  </w:footnote>
+</w:footnotes>
+</file>
+
+<file path=word/header1.xml><?xml version="1.0" encoding="utf-8"?>
+<w:hdr xmlns:wpc="http://schemas.microsoft.com/office/word/2010/wordprocessingCanvas" xmlns:mo="http://schemas.microsoft.com/office/mac/office/2008/main" xmlns:mc="http://schemas.openxmlformats.org/markup-compatibility/2006" xmlns:mv="urn:schemas-microsoft-com:mac:vml" xmlns:o="urn:schemas-microsoft-com:office:office" xmlns:r="http://schemas.openxmlformats.org/officeDocument/2006/relationships" xmlns:m="http://schemas.openxmlformats.org/officeDocument/2006/math" xmlns:v="urn:schemas-microsoft-com:vml" xmlns:wp14="http://schemas.microsoft.com/office/word/2010/wordprocessingDrawing" xmlns:wp="http://schemas.openxmlformats.org/drawingml/2006/wordprocessingDrawing" xmlns:w10="urn:schemas-microsoft-com:office:word" xmlns:w="http://schemas.openxmlformats.org/wordprocessingml/2006/main" xmlns:w14="http://schemas.microsoft.com/office/word/2010/wordml" xmlns:w15="http://schemas.microsoft.com/office/word/2012/wordml" xmlns:wpg="http://schemas.microsoft.com/office/word/2010/wordprocessingGroup" xmlns:wpi="http://schemas.microsoft.com/office/word/2010/wordprocessingInk" xmlns:wne="http://schemas.microsoft.com/office/word/2006/wordml" xmlns:wps="http://schemas.microsoft.com/office/word/2010/wordprocessingShape" mc:Ignorable="w14 w15 wp14">
+  <w:p>
+    <w:pPr>
+      <w:pStyle w:val="Header"/>
+    </w:pPr>
+    <w:r>
+      <w:t>Tower Hopscotch</w:t>
+    </w:r>
+    <w:r>
+      <w:tab/>
+      <w:t>PSIT3 HS17</w:t>
+    </w:r>
+    <w:r>
+      <w:tab/>
+      <w:t>Group 5</w:t>
+    </w:r>
+  </w:p>
+  <w:p>
+    <w:pPr>
+      <w:pStyle w:val="Header"/>
+    </w:pPr>
+  </w:p>
+</w:hdr>
+</file>
+
 <file path=word/numbering.xml><?xml version="1.0" encoding="utf-8"?>
-<w:numbering xmlns:wpc="http://schemas.microsoft.com/office/word/2010/wordprocessingCanvas" xmlns:cx="http://schemas.microsoft.com/office/drawing/2014/chartex" xmlns:cx1="http://schemas.microsoft.com/office/drawing/2015/9/8/chartex" xmlns:cx2="http://schemas.microsoft.com/office/drawing/2015/10/21/chartex" xmlns:cx3="http://schemas.microsoft.com/office/drawing/2016/5/9/chartex" xmlns:cx4="http://schemas.microsoft.com/office/drawing/2016/5/10/chartex" xmlns:cx5="http://schemas.microsoft.com/office/drawing/2016/5/11/chartex" xmlns:cx6="http://schemas.microsoft.com/office/drawing/2016/5/12/chartex" xmlns:cx7="http://schemas.microsoft.com/office/drawing/2016/5/13/chartex" xmlns:cx8="http://schemas.microsoft.com/office/drawing/2016/5/14/chartex" xmlns:mc="http://schemas.openxmlformats.org/markup-compatibility/2006" xmlns:aink="http://schemas.microsoft.com/office/drawing/2016/ink" xmlns:am3d="http://schemas.microsoft.com/office/drawing/2017/model3d" xmlns:o="urn:schemas-microsoft-com:office:office" xmlns:r="http://schemas.openxmlformats.org/officeDocument/2006/relationships" xmlns:m="http://schemas.openxmlformats.org/officeDocument/2006/math" xmlns:v="urn:schemas-microsoft-com:vml" xmlns:wp14="http://schemas.microsoft.com/office/word/2010/wordprocessingDrawing" xmlns:wp="http://schemas.openxmlformats.org/drawingml/2006/wordprocessingDrawing" xmlns:w10="urn:schemas-microsoft-com:office:word" xmlns:w="http://schemas.openxmlformats.org/wordprocessingml/2006/main" xmlns:w14="http://schemas.microsoft.com/office/word/2010/wordml" xmlns:w15="http://schemas.microsoft.com/office/word/2012/wordml" xmlns:w16cid="http://schemas.microsoft.com/office/word/2016/wordml/cid" xmlns:w16se="http://schemas.microsoft.com/office/word/2015/wordml/symex" xmlns:wpg="http://schemas.microsoft.com/office/word/2010/wordprocessingGroup" xmlns:wpi="http://schemas.microsoft.com/office/word/2010/wordprocessingInk" xmlns:wne="http://schemas.microsoft.com/office/word/2006/wordml" xmlns:wps="http://schemas.microsoft.com/office/word/2010/wordprocessingShape" mc:Ignorable="w14 w15 w16se w16cid wp14">
-  <w:abstractNum w:abstractNumId="0" w15:restartNumberingAfterBreak="0">
+<w:numbering xmlns:wpc="http://schemas.microsoft.com/office/word/2010/wordprocessingCanvas" xmlns:mo="http://schemas.microsoft.com/office/mac/office/2008/main" xmlns:mc="http://schemas.openxmlformats.org/markup-compatibility/2006" xmlns:mv="urn:schemas-microsoft-com:mac:vml" xmlns:o="urn:schemas-microsoft-com:office:office" xmlns:r="http://schemas.openxmlformats.org/officeDocument/2006/relationships" xmlns:m="http://schemas.openxmlformats.org/officeDocument/2006/math" xmlns:v="urn:schemas-microsoft-com:vml" xmlns:wp14="http://schemas.microsoft.com/office/word/2010/wordprocessingDrawing" xmlns:wp="http://schemas.openxmlformats.org/drawingml/2006/wordprocessingDrawing" xmlns:w10="urn:schemas-microsoft-com:office:word" xmlns:w="http://schemas.openxmlformats.org/wordprocessingml/2006/main" xmlns:w14="http://schemas.microsoft.com/office/word/2010/wordml" xmlns:w15="http://schemas.microsoft.com/office/word/2012/wordml" xmlns:wpg="http://schemas.microsoft.com/office/word/2010/wordprocessingGroup" xmlns:wpi="http://schemas.microsoft.com/office/word/2010/wordprocessingInk" xmlns:wne="http://schemas.microsoft.com/office/word/2006/wordml" xmlns:wps="http://schemas.microsoft.com/office/word/2010/wordprocessingShape" mc:Ignorable="w14 w15 wp14">
+  <w:abstractNum w:abstractNumId="0">
     <w:nsid w:val="0B57377B"/>
     <w:multiLevelType w:val="hybridMultilevel"/>
     <w:tmpl w:val="56E4E76A"/>
@@ -2524,7 +4702,7 @@
       </w:rPr>
     </w:lvl>
   </w:abstractNum>
-  <w:abstractNum w:abstractNumId="1" w15:restartNumberingAfterBreak="0">
+  <w:abstractNum w:abstractNumId="1">
     <w:nsid w:val="28F2036D"/>
     <w:multiLevelType w:val="hybridMultilevel"/>
     <w:tmpl w:val="54F6F30C"/>
@@ -2637,7 +4815,7 @@
       </w:rPr>
     </w:lvl>
   </w:abstractNum>
-  <w:abstractNum w:abstractNumId="2" w15:restartNumberingAfterBreak="0">
+  <w:abstractNum w:abstractNumId="2">
     <w:nsid w:val="51FD2CA5"/>
     <w:multiLevelType w:val="multilevel"/>
     <w:tmpl w:val="06CE66C6"/>
@@ -2750,14 +4928,14 @@
       </w:rPr>
     </w:lvl>
   </w:abstractNum>
-  <w:abstractNum w:abstractNumId="3" w15:restartNumberingAfterBreak="0">
+  <w:abstractNum w:abstractNumId="3">
     <w:nsid w:val="56E2611E"/>
     <w:multiLevelType w:val="multilevel"/>
     <w:tmpl w:val="08070025"/>
     <w:lvl w:ilvl="0">
       <w:start w:val="1"/>
       <w:numFmt w:val="decimal"/>
-      <w:pStyle w:val="berschrift1"/>
+      <w:pStyle w:val="Heading1"/>
       <w:lvlText w:val="%1"/>
       <w:lvlJc w:val="left"/>
       <w:pPr>
@@ -2767,7 +4945,7 @@
     <w:lvl w:ilvl="1">
       <w:start w:val="1"/>
       <w:numFmt w:val="decimal"/>
-      <w:pStyle w:val="berschrift2"/>
+      <w:pStyle w:val="Heading2"/>
       <w:lvlText w:val="%1.%2"/>
       <w:lvlJc w:val="left"/>
       <w:pPr>
@@ -2777,7 +4955,7 @@
     <w:lvl w:ilvl="2">
       <w:start w:val="1"/>
       <w:numFmt w:val="decimal"/>
-      <w:pStyle w:val="berschrift3"/>
+      <w:pStyle w:val="Heading3"/>
       <w:lvlText w:val="%1.%2.%3"/>
       <w:lvlJc w:val="left"/>
       <w:pPr>
@@ -2787,7 +4965,7 @@
     <w:lvl w:ilvl="3">
       <w:start w:val="1"/>
       <w:numFmt w:val="decimal"/>
-      <w:pStyle w:val="berschrift4"/>
+      <w:pStyle w:val="Heading4"/>
       <w:lvlText w:val="%1.%2.%3.%4"/>
       <w:lvlJc w:val="left"/>
       <w:pPr>
@@ -2797,7 +4975,7 @@
     <w:lvl w:ilvl="4">
       <w:start w:val="1"/>
       <w:numFmt w:val="decimal"/>
-      <w:pStyle w:val="berschrift5"/>
+      <w:pStyle w:val="Heading5"/>
       <w:lvlText w:val="%1.%2.%3.%4.%5"/>
       <w:lvlJc w:val="left"/>
       <w:pPr>
@@ -2807,7 +4985,7 @@
     <w:lvl w:ilvl="5">
       <w:start w:val="1"/>
       <w:numFmt w:val="decimal"/>
-      <w:pStyle w:val="berschrift6"/>
+      <w:pStyle w:val="Heading6"/>
       <w:lvlText w:val="%1.%2.%3.%4.%5.%6"/>
       <w:lvlJc w:val="left"/>
       <w:pPr>
@@ -2817,7 +4995,7 @@
     <w:lvl w:ilvl="6">
       <w:start w:val="1"/>
       <w:numFmt w:val="decimal"/>
-      <w:pStyle w:val="berschrift7"/>
+      <w:pStyle w:val="Heading7"/>
       <w:lvlText w:val="%1.%2.%3.%4.%5.%6.%7"/>
       <w:lvlJc w:val="left"/>
       <w:pPr>
@@ -2827,7 +5005,7 @@
     <w:lvl w:ilvl="7">
       <w:start w:val="1"/>
       <w:numFmt w:val="decimal"/>
-      <w:pStyle w:val="berschrift8"/>
+      <w:pStyle w:val="Heading8"/>
       <w:lvlText w:val="%1.%2.%3.%4.%5.%6.%7.%8"/>
       <w:lvlJc w:val="left"/>
       <w:pPr>
@@ -2837,7 +5015,7 @@
     <w:lvl w:ilvl="8">
       <w:start w:val="1"/>
       <w:numFmt w:val="decimal"/>
-      <w:pStyle w:val="berschrift9"/>
+      <w:pStyle w:val="Heading9"/>
       <w:lvlText w:val="%1.%2.%3.%4.%5.%6.%7.%8.%9"/>
       <w:lvlJc w:val="left"/>
       <w:pPr>
@@ -2845,7 +5023,7 @@
       </w:pPr>
     </w:lvl>
   </w:abstractNum>
-  <w:abstractNum w:abstractNumId="4" w15:restartNumberingAfterBreak="0">
+  <w:abstractNum w:abstractNumId="4">
     <w:nsid w:val="75D67458"/>
     <w:multiLevelType w:val="multilevel"/>
     <w:tmpl w:val="37121FC2"/>
@@ -2969,15 +5147,6 @@
   </w:num>
   <w:num w:numId="4">
     <w:abstractNumId w:val="2"/>
-    <w:lvlOverride w:ilvl="0"/>
-    <w:lvlOverride w:ilvl="1"/>
-    <w:lvlOverride w:ilvl="2"/>
-    <w:lvlOverride w:ilvl="3"/>
-    <w:lvlOverride w:ilvl="4"/>
-    <w:lvlOverride w:ilvl="5"/>
-    <w:lvlOverride w:ilvl="6"/>
-    <w:lvlOverride w:ilvl="7"/>
-    <w:lvlOverride w:ilvl="8"/>
   </w:num>
   <w:num w:numId="5">
     <w:abstractNumId w:val="3"/>
@@ -2986,7 +5155,7 @@
 </file>
 
 <file path=word/styles.xml><?xml version="1.0" encoding="utf-8"?>
-<w:styles xmlns:mc="http://schemas.openxmlformats.org/markup-compatibility/2006" xmlns:r="http://schemas.openxmlformats.org/officeDocument/2006/relationships" xmlns:w="http://schemas.openxmlformats.org/wordprocessingml/2006/main" xmlns:w14="http://schemas.microsoft.com/office/word/2010/wordml" xmlns:w15="http://schemas.microsoft.com/office/word/2012/wordml" xmlns:w16cid="http://schemas.microsoft.com/office/word/2016/wordml/cid" xmlns:w16se="http://schemas.microsoft.com/office/word/2015/wordml/symex" mc:Ignorable="w14 w15 w16se w16cid">
+<w:styles xmlns:mc="http://schemas.openxmlformats.org/markup-compatibility/2006" xmlns:r="http://schemas.openxmlformats.org/officeDocument/2006/relationships" xmlns:w="http://schemas.openxmlformats.org/wordprocessingml/2006/main" xmlns:w14="http://schemas.microsoft.com/office/word/2010/wordml" xmlns:w15="http://schemas.microsoft.com/office/word/2012/wordml" mc:Ignorable="w14 w15">
   <w:docDefaults>
     <w:rPrDefault>
       <w:rPr>
@@ -3002,7 +5171,7 @@
       </w:pPr>
     </w:pPrDefault>
   </w:docDefaults>
-  <w:latentStyles w:defLockedState="0" w:defUIPriority="99" w:defSemiHidden="0" w:defUnhideWhenUsed="0" w:defQFormat="0" w:count="375">
+  <w:latentStyles w:defLockedState="0" w:defUIPriority="99" w:defSemiHidden="0" w:defUnhideWhenUsed="0" w:defQFormat="0" w:count="382">
     <w:lsdException w:name="Normal" w:uiPriority="0" w:qFormat="1"/>
     <w:lsdException w:name="heading 1" w:uiPriority="9" w:qFormat="1"/>
     <w:lsdException w:name="heading 2" w:semiHidden="1" w:uiPriority="9" w:unhideWhenUsed="1" w:qFormat="1"/>
@@ -3376,10 +5545,8 @@
     <w:lsdException w:name="List Table 7 Colorful Accent 6" w:uiPriority="52"/>
     <w:lsdException w:name="Mention" w:semiHidden="1" w:unhideWhenUsed="1"/>
     <w:lsdException w:name="Smart Hyperlink" w:semiHidden="1" w:unhideWhenUsed="1"/>
-    <w:lsdException w:name="Hashtag" w:semiHidden="1" w:unhideWhenUsed="1"/>
-    <w:lsdException w:name="Unresolved Mention" w:semiHidden="1" w:unhideWhenUsed="1"/>
   </w:latentStyles>
-  <w:style w:type="paragraph" w:default="1" w:styleId="Standard">
+  <w:style w:type="paragraph" w:default="1" w:styleId="Normal">
     <w:name w:val="Normal"/>
     <w:qFormat/>
     <w:rsid w:val="00B23FCA"/>
@@ -3393,11 +5560,11 @@
       <w:lang w:val="en-GB"/>
     </w:rPr>
   </w:style>
-  <w:style w:type="paragraph" w:styleId="berschrift1">
+  <w:style w:type="paragraph" w:styleId="Heading1">
     <w:name w:val="heading 1"/>
-    <w:basedOn w:val="Standard"/>
-    <w:next w:val="Standard"/>
-    <w:link w:val="berschrift1Zchn"/>
+    <w:basedOn w:val="Normal"/>
+    <w:next w:val="Normal"/>
+    <w:link w:val="Heading1Char"/>
     <w:uiPriority w:val="9"/>
     <w:qFormat/>
     <w:rsid w:val="00437428"/>
@@ -3418,11 +5585,11 @@
       <w:szCs w:val="32"/>
     </w:rPr>
   </w:style>
-  <w:style w:type="paragraph" w:styleId="berschrift2">
+  <w:style w:type="paragraph" w:styleId="Heading2">
     <w:name w:val="heading 2"/>
-    <w:basedOn w:val="Standard"/>
-    <w:next w:val="Standard"/>
-    <w:link w:val="berschrift2Zchn"/>
+    <w:basedOn w:val="Normal"/>
+    <w:next w:val="Normal"/>
+    <w:link w:val="Heading2Char"/>
     <w:uiPriority w:val="9"/>
     <w:unhideWhenUsed/>
     <w:qFormat/>
@@ -3445,11 +5612,11 @@
       <w:lang w:val="de-CH"/>
     </w:rPr>
   </w:style>
-  <w:style w:type="paragraph" w:styleId="berschrift3">
+  <w:style w:type="paragraph" w:styleId="Heading3">
     <w:name w:val="heading 3"/>
-    <w:basedOn w:val="Standard"/>
-    <w:next w:val="Standard"/>
-    <w:link w:val="berschrift3Zchn"/>
+    <w:basedOn w:val="Normal"/>
+    <w:next w:val="Normal"/>
+    <w:link w:val="Heading3Char"/>
     <w:uiPriority w:val="9"/>
     <w:semiHidden/>
     <w:unhideWhenUsed/>
@@ -3470,11 +5637,11 @@
       <w:color w:val="1F3763" w:themeColor="accent1" w:themeShade="7F"/>
     </w:rPr>
   </w:style>
-  <w:style w:type="paragraph" w:styleId="berschrift4">
+  <w:style w:type="paragraph" w:styleId="Heading4">
     <w:name w:val="heading 4"/>
-    <w:basedOn w:val="Standard"/>
-    <w:next w:val="Standard"/>
-    <w:link w:val="berschrift4Zchn"/>
+    <w:basedOn w:val="Normal"/>
+    <w:next w:val="Normal"/>
+    <w:link w:val="Heading4Char"/>
     <w:uiPriority w:val="9"/>
     <w:semiHidden/>
     <w:unhideWhenUsed/>
@@ -3497,11 +5664,11 @@
       <w:color w:val="2F5496" w:themeColor="accent1" w:themeShade="BF"/>
     </w:rPr>
   </w:style>
-  <w:style w:type="paragraph" w:styleId="berschrift5">
+  <w:style w:type="paragraph" w:styleId="Heading5">
     <w:name w:val="heading 5"/>
-    <w:basedOn w:val="Standard"/>
-    <w:next w:val="Standard"/>
-    <w:link w:val="berschrift5Zchn"/>
+    <w:basedOn w:val="Normal"/>
+    <w:next w:val="Normal"/>
+    <w:link w:val="Heading5Char"/>
     <w:uiPriority w:val="9"/>
     <w:semiHidden/>
     <w:unhideWhenUsed/>
@@ -3522,11 +5689,11 @@
       <w:color w:val="2F5496" w:themeColor="accent1" w:themeShade="BF"/>
     </w:rPr>
   </w:style>
-  <w:style w:type="paragraph" w:styleId="berschrift6">
+  <w:style w:type="paragraph" w:styleId="Heading6">
     <w:name w:val="heading 6"/>
-    <w:basedOn w:val="Standard"/>
-    <w:next w:val="Standard"/>
-    <w:link w:val="berschrift6Zchn"/>
+    <w:basedOn w:val="Normal"/>
+    <w:next w:val="Normal"/>
+    <w:link w:val="Heading6Char"/>
     <w:uiPriority w:val="9"/>
     <w:semiHidden/>
     <w:unhideWhenUsed/>
@@ -3547,11 +5714,11 @@
       <w:color w:val="1F3763" w:themeColor="accent1" w:themeShade="7F"/>
     </w:rPr>
   </w:style>
-  <w:style w:type="paragraph" w:styleId="berschrift7">
+  <w:style w:type="paragraph" w:styleId="Heading7">
     <w:name w:val="heading 7"/>
-    <w:basedOn w:val="Standard"/>
-    <w:next w:val="Standard"/>
-    <w:link w:val="berschrift7Zchn"/>
+    <w:basedOn w:val="Normal"/>
+    <w:next w:val="Normal"/>
+    <w:link w:val="Heading7Char"/>
     <w:uiPriority w:val="9"/>
     <w:semiHidden/>
     <w:unhideWhenUsed/>
@@ -3574,11 +5741,11 @@
       <w:color w:val="1F3763" w:themeColor="accent1" w:themeShade="7F"/>
     </w:rPr>
   </w:style>
-  <w:style w:type="paragraph" w:styleId="berschrift8">
+  <w:style w:type="paragraph" w:styleId="Heading8">
     <w:name w:val="heading 8"/>
-    <w:basedOn w:val="Standard"/>
-    <w:next w:val="Standard"/>
-    <w:link w:val="berschrift8Zchn"/>
+    <w:basedOn w:val="Normal"/>
+    <w:next w:val="Normal"/>
+    <w:link w:val="Heading8Char"/>
     <w:uiPriority w:val="9"/>
     <w:semiHidden/>
     <w:unhideWhenUsed/>
@@ -3601,11 +5768,11 @@
       <w:szCs w:val="21"/>
     </w:rPr>
   </w:style>
-  <w:style w:type="paragraph" w:styleId="berschrift9">
+  <w:style w:type="paragraph" w:styleId="Heading9">
     <w:name w:val="heading 9"/>
-    <w:basedOn w:val="Standard"/>
-    <w:next w:val="Standard"/>
-    <w:link w:val="berschrift9Zchn"/>
+    <w:basedOn w:val="Normal"/>
+    <w:next w:val="Normal"/>
+    <w:link w:val="Heading9Char"/>
     <w:uiPriority w:val="9"/>
     <w:semiHidden/>
     <w:unhideWhenUsed/>
@@ -3630,13 +5797,13 @@
       <w:szCs w:val="21"/>
     </w:rPr>
   </w:style>
-  <w:style w:type="character" w:default="1" w:styleId="Absatz-Standardschriftart">
+  <w:style w:type="character" w:default="1" w:styleId="DefaultParagraphFont">
     <w:name w:val="Default Paragraph Font"/>
     <w:uiPriority w:val="1"/>
     <w:semiHidden/>
     <w:unhideWhenUsed/>
   </w:style>
-  <w:style w:type="table" w:default="1" w:styleId="NormaleTabelle">
+  <w:style w:type="table" w:default="1" w:styleId="TableNormal">
     <w:name w:val="Normal Table"/>
     <w:uiPriority w:val="99"/>
     <w:semiHidden/>
@@ -3651,16 +5818,16 @@
       </w:tblCellMar>
     </w:tblPr>
   </w:style>
-  <w:style w:type="numbering" w:default="1" w:styleId="KeineListe">
+  <w:style w:type="numbering" w:default="1" w:styleId="NoList">
     <w:name w:val="No List"/>
     <w:uiPriority w:val="99"/>
     <w:semiHidden/>
     <w:unhideWhenUsed/>
   </w:style>
-  <w:style w:type="character" w:customStyle="1" w:styleId="berschrift1Zchn">
-    <w:name w:val="Überschrift 1 Zchn"/>
-    <w:basedOn w:val="Absatz-Standardschriftart"/>
-    <w:link w:val="berschrift1"/>
+  <w:style w:type="character" w:customStyle="1" w:styleId="Heading1Char">
+    <w:name w:val="Heading 1 Char"/>
+    <w:basedOn w:val="DefaultParagraphFont"/>
+    <w:link w:val="Heading1"/>
     <w:uiPriority w:val="9"/>
     <w:rsid w:val="00437428"/>
     <w:rPr>
@@ -3673,9 +5840,8 @@
   </w:style>
   <w:style w:type="character" w:styleId="Hyperlink">
     <w:name w:val="Hyperlink"/>
-    <w:basedOn w:val="Absatz-Standardschriftart"/>
+    <w:basedOn w:val="DefaultParagraphFont"/>
     <w:uiPriority w:val="99"/>
-    <w:semiHidden/>
     <w:unhideWhenUsed/>
     <w:rsid w:val="000A35A9"/>
     <w:rPr>
@@ -3683,10 +5849,10 @@
       <w:u w:val="single"/>
     </w:rPr>
   </w:style>
-  <w:style w:type="paragraph" w:styleId="Literaturverzeichnis">
+  <w:style w:type="paragraph" w:styleId="Bibliography">
     <w:name w:val="Bibliography"/>
-    <w:basedOn w:val="Standard"/>
-    <w:next w:val="Standard"/>
+    <w:basedOn w:val="Normal"/>
+    <w:next w:val="Normal"/>
     <w:uiPriority w:val="37"/>
     <w:unhideWhenUsed/>
     <w:rsid w:val="000A35A9"/>
@@ -3700,9 +5866,9 @@
       <w:lang w:val="de-CH" w:eastAsia="ja-JP"/>
     </w:rPr>
   </w:style>
-  <w:style w:type="paragraph" w:styleId="Listenabsatz">
+  <w:style w:type="paragraph" w:styleId="ListParagraph">
     <w:name w:val="List Paragraph"/>
-    <w:basedOn w:val="Standard"/>
+    <w:basedOn w:val="Normal"/>
     <w:uiPriority w:val="34"/>
     <w:qFormat/>
     <w:rsid w:val="002225E2"/>
@@ -3717,10 +5883,10 @@
       <w:lang w:val="de-CH"/>
     </w:rPr>
   </w:style>
-  <w:style w:type="character" w:customStyle="1" w:styleId="berschrift2Zchn">
-    <w:name w:val="Überschrift 2 Zchn"/>
-    <w:basedOn w:val="Absatz-Standardschriftart"/>
-    <w:link w:val="berschrift2"/>
+  <w:style w:type="character" w:customStyle="1" w:styleId="Heading2Char">
+    <w:name w:val="Heading 2 Char"/>
+    <w:basedOn w:val="DefaultParagraphFont"/>
+    <w:link w:val="Heading2"/>
     <w:uiPriority w:val="9"/>
     <w:rsid w:val="001F705A"/>
     <w:rPr>
@@ -3730,9 +5896,9 @@
       <w:szCs w:val="26"/>
     </w:rPr>
   </w:style>
-  <w:style w:type="table" w:styleId="Gitternetztabelle5dunkelAkzent1">
+  <w:style w:type="table" w:styleId="GridTable5Dark-Accent1">
     <w:name w:val="Grid Table 5 Dark Accent 1"/>
-    <w:basedOn w:val="NormaleTabelle"/>
+    <w:basedOn w:val="TableNormal"/>
     <w:uiPriority w:val="50"/>
     <w:rsid w:val="001F705A"/>
     <w:pPr>
@@ -3745,7 +5911,6 @@
     <w:tblPr>
       <w:tblStyleRowBandSize w:val="1"/>
       <w:tblStyleColBandSize w:val="1"/>
-      <w:tblInd w:w="0" w:type="nil"/>
       <w:tblBorders>
         <w:top w:val="single" w:sz="4" w:space="0" w:color="FFFFFF" w:themeColor="background1"/>
         <w:left w:val="single" w:sz="4" w:space="0" w:color="FFFFFF" w:themeColor="background1"/>
@@ -3754,6 +5919,12 @@
         <w:insideH w:val="single" w:sz="4" w:space="0" w:color="FFFFFF" w:themeColor="background1"/>
         <w:insideV w:val="single" w:sz="4" w:space="0" w:color="FFFFFF" w:themeColor="background1"/>
       </w:tblBorders>
+      <w:tblCellMar>
+        <w:top w:w="0" w:type="dxa"/>
+        <w:left w:w="108" w:type="dxa"/>
+        <w:bottom w:w="0" w:type="dxa"/>
+        <w:right w:w="108" w:type="dxa"/>
+      </w:tblCellMar>
     </w:tblPr>
     <w:tcPr>
       <w:shd w:val="clear" w:color="auto" w:fill="D9E2F3" w:themeFill="accent1" w:themeFillTint="33"/>
@@ -3841,10 +6012,10 @@
       </w:tcPr>
     </w:tblStylePr>
   </w:style>
-  <w:style w:type="character" w:customStyle="1" w:styleId="berschrift3Zchn">
-    <w:name w:val="Überschrift 3 Zchn"/>
-    <w:basedOn w:val="Absatz-Standardschriftart"/>
-    <w:link w:val="berschrift3"/>
+  <w:style w:type="character" w:customStyle="1" w:styleId="Heading3Char">
+    <w:name w:val="Heading 3 Char"/>
+    <w:basedOn w:val="DefaultParagraphFont"/>
+    <w:link w:val="Heading3"/>
     <w:uiPriority w:val="9"/>
     <w:semiHidden/>
     <w:rsid w:val="0074093A"/>
@@ -3856,10 +6027,10 @@
       <w:lang w:val="en-GB"/>
     </w:rPr>
   </w:style>
-  <w:style w:type="character" w:customStyle="1" w:styleId="berschrift4Zchn">
-    <w:name w:val="Überschrift 4 Zchn"/>
-    <w:basedOn w:val="Absatz-Standardschriftart"/>
-    <w:link w:val="berschrift4"/>
+  <w:style w:type="character" w:customStyle="1" w:styleId="Heading4Char">
+    <w:name w:val="Heading 4 Char"/>
+    <w:basedOn w:val="DefaultParagraphFont"/>
+    <w:link w:val="Heading4"/>
     <w:uiPriority w:val="9"/>
     <w:semiHidden/>
     <w:rsid w:val="0074093A"/>
@@ -3873,10 +6044,10 @@
       <w:lang w:val="en-GB"/>
     </w:rPr>
   </w:style>
-  <w:style w:type="character" w:customStyle="1" w:styleId="berschrift5Zchn">
-    <w:name w:val="Überschrift 5 Zchn"/>
-    <w:basedOn w:val="Absatz-Standardschriftart"/>
-    <w:link w:val="berschrift5"/>
+  <w:style w:type="character" w:customStyle="1" w:styleId="Heading5Char">
+    <w:name w:val="Heading 5 Char"/>
+    <w:basedOn w:val="DefaultParagraphFont"/>
+    <w:link w:val="Heading5"/>
     <w:uiPriority w:val="9"/>
     <w:semiHidden/>
     <w:rsid w:val="0074093A"/>
@@ -3888,10 +6059,10 @@
       <w:lang w:val="en-GB"/>
     </w:rPr>
   </w:style>
-  <w:style w:type="character" w:customStyle="1" w:styleId="berschrift6Zchn">
-    <w:name w:val="Überschrift 6 Zchn"/>
-    <w:basedOn w:val="Absatz-Standardschriftart"/>
-    <w:link w:val="berschrift6"/>
+  <w:style w:type="character" w:customStyle="1" w:styleId="Heading6Char">
+    <w:name w:val="Heading 6 Char"/>
+    <w:basedOn w:val="DefaultParagraphFont"/>
+    <w:link w:val="Heading6"/>
     <w:uiPriority w:val="9"/>
     <w:semiHidden/>
     <w:rsid w:val="0074093A"/>
@@ -3903,10 +6074,10 @@
       <w:lang w:val="en-GB"/>
     </w:rPr>
   </w:style>
-  <w:style w:type="character" w:customStyle="1" w:styleId="berschrift7Zchn">
-    <w:name w:val="Überschrift 7 Zchn"/>
-    <w:basedOn w:val="Absatz-Standardschriftart"/>
-    <w:link w:val="berschrift7"/>
+  <w:style w:type="character" w:customStyle="1" w:styleId="Heading7Char">
+    <w:name w:val="Heading 7 Char"/>
+    <w:basedOn w:val="DefaultParagraphFont"/>
+    <w:link w:val="Heading7"/>
     <w:uiPriority w:val="9"/>
     <w:semiHidden/>
     <w:rsid w:val="0074093A"/>
@@ -3920,10 +6091,10 @@
       <w:lang w:val="en-GB"/>
     </w:rPr>
   </w:style>
-  <w:style w:type="character" w:customStyle="1" w:styleId="berschrift8Zchn">
-    <w:name w:val="Überschrift 8 Zchn"/>
-    <w:basedOn w:val="Absatz-Standardschriftart"/>
-    <w:link w:val="berschrift8"/>
+  <w:style w:type="character" w:customStyle="1" w:styleId="Heading8Char">
+    <w:name w:val="Heading 8 Char"/>
+    <w:basedOn w:val="DefaultParagraphFont"/>
+    <w:link w:val="Heading8"/>
     <w:uiPriority w:val="9"/>
     <w:semiHidden/>
     <w:rsid w:val="0074093A"/>
@@ -3935,10 +6106,10 @@
       <w:lang w:val="en-GB"/>
     </w:rPr>
   </w:style>
-  <w:style w:type="character" w:customStyle="1" w:styleId="berschrift9Zchn">
-    <w:name w:val="Überschrift 9 Zchn"/>
-    <w:basedOn w:val="Absatz-Standardschriftart"/>
-    <w:link w:val="berschrift9"/>
+  <w:style w:type="character" w:customStyle="1" w:styleId="Heading9Char">
+    <w:name w:val="Heading 9 Char"/>
+    <w:basedOn w:val="DefaultParagraphFont"/>
+    <w:link w:val="Heading9"/>
     <w:uiPriority w:val="9"/>
     <w:semiHidden/>
     <w:rsid w:val="0074093A"/>
@@ -3952,9 +6123,9 @@
       <w:lang w:val="en-GB"/>
     </w:rPr>
   </w:style>
-  <w:style w:type="character" w:styleId="BesuchterLink">
+  <w:style w:type="character" w:styleId="FollowedHyperlink">
     <w:name w:val="FollowedHyperlink"/>
-    <w:basedOn w:val="Absatz-Standardschriftart"/>
+    <w:basedOn w:val="DefaultParagraphFont"/>
     <w:uiPriority w:val="99"/>
     <w:semiHidden/>
     <w:unhideWhenUsed/>
@@ -3964,8 +6135,9 @@
       <w:u w:val="single"/>
     </w:rPr>
   </w:style>
-  <w:style w:type="paragraph" w:styleId="KeinLeerraum">
+  <w:style w:type="paragraph" w:styleId="NoSpacing">
     <w:name w:val="No Spacing"/>
+    <w:link w:val="NoSpacingChar"/>
     <w:uiPriority w:val="1"/>
     <w:qFormat/>
     <w:rsid w:val="00C76C04"/>
@@ -3976,6 +6148,266 @@
       <w:sz w:val="24"/>
       <w:szCs w:val="24"/>
       <w:lang w:val="en-GB"/>
+    </w:rPr>
+  </w:style>
+  <w:style w:type="character" w:customStyle="1" w:styleId="NoSpacingChar">
+    <w:name w:val="No Spacing Char"/>
+    <w:basedOn w:val="DefaultParagraphFont"/>
+    <w:link w:val="NoSpacing"/>
+    <w:uiPriority w:val="1"/>
+    <w:rsid w:val="003A1ED5"/>
+    <w:rPr>
+      <w:sz w:val="24"/>
+      <w:szCs w:val="24"/>
+      <w:lang w:val="en-GB"/>
+    </w:rPr>
+  </w:style>
+  <w:style w:type="paragraph" w:styleId="Header">
+    <w:name w:val="header"/>
+    <w:basedOn w:val="Normal"/>
+    <w:link w:val="HeaderChar"/>
+    <w:uiPriority w:val="99"/>
+    <w:unhideWhenUsed/>
+    <w:rsid w:val="003A1ED5"/>
+    <w:pPr>
+      <w:tabs>
+        <w:tab w:val="center" w:pos="4680"/>
+        <w:tab w:val="right" w:pos="9360"/>
+      </w:tabs>
+      <w:spacing w:before="0" w:after="0"/>
+    </w:pPr>
+  </w:style>
+  <w:style w:type="character" w:customStyle="1" w:styleId="HeaderChar">
+    <w:name w:val="Header Char"/>
+    <w:basedOn w:val="DefaultParagraphFont"/>
+    <w:link w:val="Header"/>
+    <w:uiPriority w:val="99"/>
+    <w:rsid w:val="003A1ED5"/>
+    <w:rPr>
+      <w:sz w:val="24"/>
+      <w:szCs w:val="24"/>
+      <w:lang w:val="en-GB"/>
+    </w:rPr>
+  </w:style>
+  <w:style w:type="paragraph" w:styleId="Footer">
+    <w:name w:val="footer"/>
+    <w:basedOn w:val="Normal"/>
+    <w:link w:val="FooterChar"/>
+    <w:uiPriority w:val="99"/>
+    <w:unhideWhenUsed/>
+    <w:rsid w:val="003A1ED5"/>
+    <w:pPr>
+      <w:tabs>
+        <w:tab w:val="center" w:pos="4680"/>
+        <w:tab w:val="right" w:pos="9360"/>
+      </w:tabs>
+      <w:spacing w:before="0" w:after="0"/>
+    </w:pPr>
+  </w:style>
+  <w:style w:type="character" w:customStyle="1" w:styleId="FooterChar">
+    <w:name w:val="Footer Char"/>
+    <w:basedOn w:val="DefaultParagraphFont"/>
+    <w:link w:val="Footer"/>
+    <w:uiPriority w:val="99"/>
+    <w:rsid w:val="003A1ED5"/>
+    <w:rPr>
+      <w:sz w:val="24"/>
+      <w:szCs w:val="24"/>
+      <w:lang w:val="en-GB"/>
+    </w:rPr>
+  </w:style>
+  <w:style w:type="paragraph" w:styleId="TOCHeading">
+    <w:name w:val="TOC Heading"/>
+    <w:basedOn w:val="Heading1"/>
+    <w:next w:val="Normal"/>
+    <w:uiPriority w:val="39"/>
+    <w:unhideWhenUsed/>
+    <w:qFormat/>
+    <w:rsid w:val="00CC099C"/>
+    <w:pPr>
+      <w:numPr>
+        <w:numId w:val="0"/>
+      </w:numPr>
+      <w:spacing w:after="0" w:line="276" w:lineRule="auto"/>
+      <w:jc w:val="left"/>
+      <w:outlineLvl w:val="9"/>
+    </w:pPr>
+    <w:rPr>
+      <w:b/>
+      <w:bCs/>
+      <w:sz w:val="28"/>
+      <w:szCs w:val="28"/>
+      <w:lang w:val="en-US"/>
+    </w:rPr>
+  </w:style>
+  <w:style w:type="paragraph" w:styleId="TOC1">
+    <w:name w:val="toc 1"/>
+    <w:basedOn w:val="Normal"/>
+    <w:next w:val="Normal"/>
+    <w:autoRedefine/>
+    <w:uiPriority w:val="39"/>
+    <w:unhideWhenUsed/>
+    <w:rsid w:val="00CC099C"/>
+    <w:pPr>
+      <w:spacing w:after="0"/>
+      <w:jc w:val="left"/>
+    </w:pPr>
+    <w:rPr>
+      <w:b/>
+      <w:bCs/>
+    </w:rPr>
+  </w:style>
+  <w:style w:type="paragraph" w:styleId="TOC2">
+    <w:name w:val="toc 2"/>
+    <w:basedOn w:val="Normal"/>
+    <w:next w:val="Normal"/>
+    <w:autoRedefine/>
+    <w:uiPriority w:val="39"/>
+    <w:unhideWhenUsed/>
+    <w:rsid w:val="00CC099C"/>
+    <w:pPr>
+      <w:spacing w:before="0" w:after="0"/>
+      <w:ind w:left="240"/>
+      <w:jc w:val="left"/>
+    </w:pPr>
+    <w:rPr>
+      <w:b/>
+      <w:bCs/>
+      <w:sz w:val="22"/>
+      <w:szCs w:val="22"/>
+    </w:rPr>
+  </w:style>
+  <w:style w:type="paragraph" w:styleId="TOC3">
+    <w:name w:val="toc 3"/>
+    <w:basedOn w:val="Normal"/>
+    <w:next w:val="Normal"/>
+    <w:autoRedefine/>
+    <w:uiPriority w:val="39"/>
+    <w:semiHidden/>
+    <w:unhideWhenUsed/>
+    <w:rsid w:val="00CC099C"/>
+    <w:pPr>
+      <w:spacing w:before="0" w:after="0"/>
+      <w:ind w:left="480"/>
+      <w:jc w:val="left"/>
+    </w:pPr>
+    <w:rPr>
+      <w:sz w:val="22"/>
+      <w:szCs w:val="22"/>
+    </w:rPr>
+  </w:style>
+  <w:style w:type="paragraph" w:styleId="TOC4">
+    <w:name w:val="toc 4"/>
+    <w:basedOn w:val="Normal"/>
+    <w:next w:val="Normal"/>
+    <w:autoRedefine/>
+    <w:uiPriority w:val="39"/>
+    <w:semiHidden/>
+    <w:unhideWhenUsed/>
+    <w:rsid w:val="00CC099C"/>
+    <w:pPr>
+      <w:spacing w:before="0" w:after="0"/>
+      <w:ind w:left="720"/>
+      <w:jc w:val="left"/>
+    </w:pPr>
+    <w:rPr>
+      <w:sz w:val="20"/>
+      <w:szCs w:val="20"/>
+    </w:rPr>
+  </w:style>
+  <w:style w:type="paragraph" w:styleId="TOC5">
+    <w:name w:val="toc 5"/>
+    <w:basedOn w:val="Normal"/>
+    <w:next w:val="Normal"/>
+    <w:autoRedefine/>
+    <w:uiPriority w:val="39"/>
+    <w:semiHidden/>
+    <w:unhideWhenUsed/>
+    <w:rsid w:val="00CC099C"/>
+    <w:pPr>
+      <w:spacing w:before="0" w:after="0"/>
+      <w:ind w:left="960"/>
+      <w:jc w:val="left"/>
+    </w:pPr>
+    <w:rPr>
+      <w:sz w:val="20"/>
+      <w:szCs w:val="20"/>
+    </w:rPr>
+  </w:style>
+  <w:style w:type="paragraph" w:styleId="TOC6">
+    <w:name w:val="toc 6"/>
+    <w:basedOn w:val="Normal"/>
+    <w:next w:val="Normal"/>
+    <w:autoRedefine/>
+    <w:uiPriority w:val="39"/>
+    <w:semiHidden/>
+    <w:unhideWhenUsed/>
+    <w:rsid w:val="00CC099C"/>
+    <w:pPr>
+      <w:spacing w:before="0" w:after="0"/>
+      <w:ind w:left="1200"/>
+      <w:jc w:val="left"/>
+    </w:pPr>
+    <w:rPr>
+      <w:sz w:val="20"/>
+      <w:szCs w:val="20"/>
+    </w:rPr>
+  </w:style>
+  <w:style w:type="paragraph" w:styleId="TOC7">
+    <w:name w:val="toc 7"/>
+    <w:basedOn w:val="Normal"/>
+    <w:next w:val="Normal"/>
+    <w:autoRedefine/>
+    <w:uiPriority w:val="39"/>
+    <w:semiHidden/>
+    <w:unhideWhenUsed/>
+    <w:rsid w:val="00CC099C"/>
+    <w:pPr>
+      <w:spacing w:before="0" w:after="0"/>
+      <w:ind w:left="1440"/>
+      <w:jc w:val="left"/>
+    </w:pPr>
+    <w:rPr>
+      <w:sz w:val="20"/>
+      <w:szCs w:val="20"/>
+    </w:rPr>
+  </w:style>
+  <w:style w:type="paragraph" w:styleId="TOC8">
+    <w:name w:val="toc 8"/>
+    <w:basedOn w:val="Normal"/>
+    <w:next w:val="Normal"/>
+    <w:autoRedefine/>
+    <w:uiPriority w:val="39"/>
+    <w:semiHidden/>
+    <w:unhideWhenUsed/>
+    <w:rsid w:val="00CC099C"/>
+    <w:pPr>
+      <w:spacing w:before="0" w:after="0"/>
+      <w:ind w:left="1680"/>
+      <w:jc w:val="left"/>
+    </w:pPr>
+    <w:rPr>
+      <w:sz w:val="20"/>
+      <w:szCs w:val="20"/>
+    </w:rPr>
+  </w:style>
+  <w:style w:type="paragraph" w:styleId="TOC9">
+    <w:name w:val="toc 9"/>
+    <w:basedOn w:val="Normal"/>
+    <w:next w:val="Normal"/>
+    <w:autoRedefine/>
+    <w:uiPriority w:val="39"/>
+    <w:semiHidden/>
+    <w:unhideWhenUsed/>
+    <w:rsid w:val="00CC099C"/>
+    <w:pPr>
+      <w:spacing w:before="0" w:after="0"/>
+      <w:ind w:left="1920"/>
+      <w:jc w:val="left"/>
+    </w:pPr>
+    <w:rPr>
+      <w:sz w:val="20"/>
+      <w:szCs w:val="20"/>
     </w:rPr>
   </w:style>
 </w:styles>
@@ -4243,6 +6675,17 @@
 </file>
 
 <file path=customXml/item1.xml><?xml version="1.0" encoding="utf-8"?>
+<CoverPageProperties xmlns="http://schemas.microsoft.com/office/2006/coverPageProps">
+  <PublishDate/>
+  <Abstract>S. Bösch, N. Eckhart, R. Emberger and P. Meier</Abstract>
+  <CompanyAddress/>
+  <CompanyPhone/>
+  <CompanyFax/>
+  <CompanyEmail/>
+</CoverPageProperties>
+</file>
+
+<file path=customXml/item2.xml><?xml version="1.0" encoding="utf-8"?>
 <b:Sources xmlns:b="http://schemas.openxmlformats.org/officeDocument/2006/bibliography" xmlns="http://schemas.openxmlformats.org/officeDocument/2006/bibliography" SelectedStyle="\IEEE2006OfficeOnline.xsl" StyleName="IEEE" Version="2006">
   <b:Source>
     <b:Tag>Emm17</b:Tag>
@@ -4289,7 +6732,15 @@
 </file>
 
 <file path=customXml/itemProps1.xml><?xml version="1.0" encoding="utf-8"?>
-<ds:datastoreItem xmlns:ds="http://schemas.openxmlformats.org/officeDocument/2006/customXml" ds:itemID="{C43E0EDC-B552-4D68-9500-C6E233C93559}">
+<ds:datastoreItem xmlns:ds="http://schemas.openxmlformats.org/officeDocument/2006/customXml" ds:itemID="{55AF091B-3C7A-41E3-B477-F2FDAA23CFDA}">
+  <ds:schemaRefs>
+    <ds:schemaRef ds:uri="http://schemas.microsoft.com/office/2006/coverPageProps"/>
+  </ds:schemaRefs>
+</ds:datastoreItem>
+</file>
+
+<file path=customXml/itemProps2.xml><?xml version="1.0" encoding="utf-8"?>
+<ds:datastoreItem xmlns:ds="http://schemas.openxmlformats.org/officeDocument/2006/customXml" ds:itemID="{E7BB8C91-52FB-EB4D-9343-003765091B16}">
   <ds:schemaRefs>
     <ds:schemaRef ds:uri="http://schemas.openxmlformats.org/officeDocument/2006/bibliography"/>
   </ds:schemaRefs>

</xml_diff>

<commit_message>
improved some of the writing in 4.1, 4.2 and 4.3
</commit_message>
<xml_diff>
--- a/doc/ProjectSketch.docx
+++ b/doc/ProjectSketch.docx
@@ -10,6 +10,7 @@
           <w:docPartUnique/>
         </w:docPartObj>
       </w:sdtPr>
+      <w:sdtEndPr/>
       <w:sdtContent>
         <w:p>
           <w:r>
@@ -359,6 +360,7 @@
                                   <w:dataBinding w:prefixMappings="xmlns:ns0='http://schemas.microsoft.com/office/2006/coverPageProps' " w:xpath="/ns0:CoverPageProperties[1]/ns0:Abstract[1]" w:storeItemID="{55AF091B-3C7A-41E3-B477-F2FDAA23CFDA}"/>
                                   <w:text w:multiLine="1"/>
                                 </w:sdtPr>
+                                <w:sdtEndPr/>
                                 <w:sdtContent>
                                   <w:p>
                                     <w:pPr>
@@ -674,6 +676,7 @@
                                   <w:dataBinding w:prefixMappings="xmlns:ns0='http://purl.org/dc/elements/1.1/' xmlns:ns1='http://schemas.openxmlformats.org/package/2006/metadata/core-properties' " w:xpath="/ns1:coreProperties[1]/ns0:subject[1]" w:storeItemID="{6C3C8BC8-F283-45AE-878A-BAB7291924A1}"/>
                                   <w:text/>
                                 </w:sdtPr>
+                                <w:sdtEndPr/>
                                 <w:sdtContent>
                                   <w:p>
                                     <w:pPr>
@@ -825,6 +828,15 @@
     </w:sdt>
     <w:sdt>
       <w:sdtPr>
+        <w:rPr>
+          <w:rFonts w:asciiTheme="minorHAnsi" w:eastAsiaTheme="minorHAnsi" w:hAnsiTheme="minorHAnsi" w:cstheme="minorBidi"/>
+          <w:b w:val="0"/>
+          <w:bCs w:val="0"/>
+          <w:color w:val="auto"/>
+          <w:sz w:val="24"/>
+          <w:szCs w:val="24"/>
+          <w:lang w:val="en-GB"/>
+        </w:rPr>
         <w:id w:val="-1814934597"/>
         <w:docPartObj>
           <w:docPartGallery w:val="Table of Contents"/>
@@ -833,12 +845,7 @@
       </w:sdtPr>
       <w:sdtEndPr>
         <w:rPr>
-          <w:rFonts w:asciiTheme="minorHAnsi" w:eastAsiaTheme="minorHAnsi" w:hAnsiTheme="minorHAnsi" w:cstheme="minorBidi"/>
           <w:noProof/>
-          <w:color w:val="auto"/>
-          <w:sz w:val="24"/>
-          <w:szCs w:val="24"/>
-          <w:lang w:val="en-GB"/>
         </w:rPr>
       </w:sdtEndPr>
       <w:sdtContent>
@@ -2066,20 +2073,17 @@
     <w:p/>
     <w:p/>
     <w:p/>
+    <w:p/>
     <w:p>
-      <w:bookmarkStart w:id="0" w:name="_GoBack"/>
-      <w:bookmarkEnd w:id="0"/>
-    </w:p>
-    <w:p>
       <w:pPr>
         <w:pStyle w:val="Heading1"/>
       </w:pPr>
-      <w:bookmarkStart w:id="1" w:name="_Toc494724727"/>
+      <w:bookmarkStart w:id="0" w:name="_Toc494724727"/>
       <w:r>
         <w:lastRenderedPageBreak/>
         <w:t>Starting position</w:t>
       </w:r>
-      <w:bookmarkEnd w:id="1"/>
+      <w:bookmarkEnd w:id="0"/>
     </w:p>
     <w:p>
       <w:r>
@@ -2124,48 +2128,159 @@
       <w:r>
         <w:t xml:space="preserve"> While many start-ups and small businesses are entering the business to find success, the demand for original and entertaining games is still growing.</w:t>
       </w:r>
+      <w:r>
+        <w:t xml:space="preserve"> While all this new content is being released the strategy game subgenre and its sizable and enthusiastic fan base finds themselves somewhat neglected. We believe that this is something that can and should be changed.</w:t>
+      </w:r>
     </w:p>
     <w:p>
       <w:pPr>
         <w:pStyle w:val="Heading1"/>
       </w:pPr>
-      <w:bookmarkStart w:id="2" w:name="_Toc494724728"/>
+      <w:bookmarkStart w:id="1" w:name="_Toc494724728"/>
       <w:r>
         <w:t>Idea</w:t>
+      </w:r>
+      <w:bookmarkEnd w:id="1"/>
+    </w:p>
+    <w:p>
+      <w:r>
+        <w:t xml:space="preserve">The plan is to develop a </w:t>
+      </w:r>
+      <w:r>
+        <w:t xml:space="preserve">tower defence </w:t>
+      </w:r>
+      <w:r>
+        <w:t xml:space="preserve">strategy game for desktop PCs. The primary objective will be to defend a central structure over multiple landscapes against waves of enemy units. This is accomplished by building defensive structures to </w:t>
+      </w:r>
+      <w:r>
+        <w:t xml:space="preserve">divert, impede </w:t>
+      </w:r>
+      <w:r>
+        <w:t>and destroy the incoming foes. Each enemy that is stopped will provide the player with a set amount of currency that allows him to fur</w:t>
+      </w:r>
+      <w:r>
+        <w:t xml:space="preserve">ther improve his defences. </w:t>
+      </w:r>
+    </w:p>
+    <w:p>
+      <w:r>
+        <w:t xml:space="preserve">In our game the player </w:t>
+      </w:r>
+      <w:r>
+        <w:t xml:space="preserve">must manage </w:t>
+      </w:r>
+      <w:r>
+        <w:t>multiple</w:t>
+      </w:r>
+      <w:r>
+        <w:t xml:space="preserve"> different maps at once, all of which have enemies that move towards the central structure.</w:t>
+      </w:r>
+      <w:r>
+        <w:t xml:space="preserve"> These maps can be either automatically generated or the player may design his own levels and play on them.</w:t>
+      </w:r>
+    </w:p>
+    <w:p>
+      <w:pPr>
+        <w:pStyle w:val="Heading1"/>
+      </w:pPr>
+      <w:bookmarkStart w:id="2" w:name="_Toc494724729"/>
+      <w:r>
+        <w:t>Customer Value</w:t>
       </w:r>
       <w:bookmarkEnd w:id="2"/>
     </w:p>
     <w:p>
-      <w:r>
-        <w:t>The plan is to develop a strategy game for desktop PCs. The primary objective will be to defend a central structure over multiple landscapes against waves of enemy units. This is accomplished by building offensive and defensive structures to hinder and destroy the incoming foes. Each enemy that is stopped will provide the player with a set amount of currency that allows him to further improve his defences. The Player must manage three different maps at once, all of which have enemies that move towards the central structure.</w:t>
+      <w:pPr>
+        <w:pStyle w:val="ListParagraph"/>
+        <w:numPr>
+          <w:ilvl w:val="0"/>
+          <w:numId w:val="6"/>
+        </w:numPr>
+        <w:rPr>
+          <w:lang w:val="en-GB"/>
+        </w:rPr>
+      </w:pPr>
+      <w:r>
+        <w:rPr>
+          <w:lang w:val="en-GB"/>
+        </w:rPr>
+        <w:t xml:space="preserve">The customer will be provided with an entertaining </w:t>
+      </w:r>
+      <w:r>
+        <w:rPr>
+          <w:lang w:val="en-GB"/>
+        </w:rPr>
+        <w:t>and unique strategy game with multiple original twists.</w:t>
       </w:r>
     </w:p>
     <w:p>
-      <w:r>
-        <w:t>The player will be able to create his own maps and then play on them.</w:t>
-      </w:r>
-    </w:p>
-    <w:p>
-      <w:pPr>
-        <w:pStyle w:val="Heading1"/>
-      </w:pPr>
-      <w:bookmarkStart w:id="3" w:name="_Toc494724729"/>
-      <w:r>
-        <w:t>Customer Value</w:t>
-      </w:r>
+      <w:pPr>
+        <w:pStyle w:val="ListParagraph"/>
+        <w:numPr>
+          <w:ilvl w:val="0"/>
+          <w:numId w:val="6"/>
+        </w:numPr>
+        <w:rPr>
+          <w:lang w:val="en-GB"/>
+        </w:rPr>
+      </w:pPr>
+      <w:r>
+        <w:rPr>
+          <w:lang w:val="en-GB"/>
+        </w:rPr>
+        <w:t>The Game will run all major operating systems that support a Java environment.</w:t>
+      </w:r>
+      <w:bookmarkStart w:id="3" w:name="_GoBack"/>
       <w:bookmarkEnd w:id="3"/>
     </w:p>
     <w:p>
-      <w:r>
-        <w:t xml:space="preserve">The customer will be provided with an entertaining tower defence game with multiple original twists such as the increased challenge by having to manage multiple maps at once or the improved </w:t>
+      <w:pPr>
+        <w:pStyle w:val="ListParagraph"/>
+        <w:numPr>
+          <w:ilvl w:val="0"/>
+          <w:numId w:val="6"/>
+        </w:numPr>
+        <w:rPr>
+          <w:lang w:val="en-GB"/>
+        </w:rPr>
+      </w:pPr>
+      <w:r>
+        <w:rPr>
+          <w:lang w:val="en-GB"/>
+        </w:rPr>
+        <w:t>It will feature increased challenge by having the player manage multiple maps at once.</w:t>
+      </w:r>
+    </w:p>
+    <w:p>
+      <w:pPr>
+        <w:pStyle w:val="ListParagraph"/>
+        <w:numPr>
+          <w:ilvl w:val="0"/>
+          <w:numId w:val="6"/>
+        </w:numPr>
+        <w:rPr>
+          <w:lang w:val="en-GB"/>
+        </w:rPr>
+      </w:pPr>
+      <w:r>
+        <w:rPr>
+          <w:lang w:val="en-GB"/>
+        </w:rPr>
+        <w:t xml:space="preserve">The customer will be able to choose to create his own unique maps for improved </w:t>
       </w:r>
       <w:proofErr w:type="spellStart"/>
       <w:r>
+        <w:rPr>
+          <w:lang w:val="en-GB"/>
+        </w:rPr>
         <w:t>replayability</w:t>
       </w:r>
       <w:proofErr w:type="spellEnd"/>
       <w:r>
-        <w:t xml:space="preserve"> due to the custom maps. </w:t>
+        <w:rPr>
+          <w:lang w:val="en-GB"/>
+        </w:rPr>
+        <w:t xml:space="preserve"> and enjoyment.</w:t>
       </w:r>
     </w:p>
     <w:p>
@@ -2441,6 +2556,7 @@
           <w:sz w:val="24"/>
           <w:lang w:val="en-GB"/>
         </w:rPr>
+        <w:lastRenderedPageBreak/>
         <w:t>A tower kills an enemy and the player receives money, which he can spend again for towers.</w:t>
       </w:r>
     </w:p>
@@ -2492,7 +2608,6 @@
       </w:pPr>
       <w:bookmarkStart w:id="6" w:name="_Toc494724732"/>
       <w:r>
-        <w:lastRenderedPageBreak/>
         <w:t xml:space="preserve">Additional </w:t>
       </w:r>
       <w:r>
@@ -2996,7 +3111,6 @@
       <w:tblPr>
         <w:tblStyle w:val="GridTable5Dark-Accent1"/>
         <w:tblW w:w="9062" w:type="dxa"/>
-        <w:tblInd w:w="0" w:type="dxa"/>
         <w:tblLook w:val="04A0" w:firstRow="1" w:lastRow="0" w:firstColumn="1" w:lastColumn="0" w:noHBand="0" w:noVBand="1"/>
       </w:tblPr>
       <w:tblGrid>
@@ -4816,6 +4930,118 @@
     </w:lvl>
   </w:abstractNum>
   <w:abstractNum w:abstractNumId="2">
+    <w:nsid w:val="44BC1CF1"/>
+    <w:multiLevelType w:val="hybridMultilevel"/>
+    <w:tmpl w:val="40C4F106"/>
+    <w:lvl w:ilvl="0" w:tplc="169CC0C8">
+      <w:numFmt w:val="bullet"/>
+      <w:lvlText w:val=""/>
+      <w:lvlJc w:val="left"/>
+      <w:pPr>
+        <w:ind w:left="720" w:hanging="360"/>
+      </w:pPr>
+      <w:rPr>
+        <w:rFonts w:ascii="Symbol" w:eastAsiaTheme="minorHAnsi" w:hAnsi="Symbol" w:cstheme="minorBidi" w:hint="default"/>
+      </w:rPr>
+    </w:lvl>
+    <w:lvl w:ilvl="1" w:tplc="08090003" w:tentative="1">
+      <w:start w:val="1"/>
+      <w:numFmt w:val="bullet"/>
+      <w:lvlText w:val="o"/>
+      <w:lvlJc w:val="left"/>
+      <w:pPr>
+        <w:ind w:left="1440" w:hanging="360"/>
+      </w:pPr>
+      <w:rPr>
+        <w:rFonts w:ascii="Courier New" w:hAnsi="Courier New" w:cs="Courier New" w:hint="default"/>
+      </w:rPr>
+    </w:lvl>
+    <w:lvl w:ilvl="2" w:tplc="08090005" w:tentative="1">
+      <w:start w:val="1"/>
+      <w:numFmt w:val="bullet"/>
+      <w:lvlText w:val=""/>
+      <w:lvlJc w:val="left"/>
+      <w:pPr>
+        <w:ind w:left="2160" w:hanging="360"/>
+      </w:pPr>
+      <w:rPr>
+        <w:rFonts w:ascii="Wingdings" w:hAnsi="Wingdings" w:hint="default"/>
+      </w:rPr>
+    </w:lvl>
+    <w:lvl w:ilvl="3" w:tplc="08090001" w:tentative="1">
+      <w:start w:val="1"/>
+      <w:numFmt w:val="bullet"/>
+      <w:lvlText w:val=""/>
+      <w:lvlJc w:val="left"/>
+      <w:pPr>
+        <w:ind w:left="2880" w:hanging="360"/>
+      </w:pPr>
+      <w:rPr>
+        <w:rFonts w:ascii="Symbol" w:hAnsi="Symbol" w:hint="default"/>
+      </w:rPr>
+    </w:lvl>
+    <w:lvl w:ilvl="4" w:tplc="08090003" w:tentative="1">
+      <w:start w:val="1"/>
+      <w:numFmt w:val="bullet"/>
+      <w:lvlText w:val="o"/>
+      <w:lvlJc w:val="left"/>
+      <w:pPr>
+        <w:ind w:left="3600" w:hanging="360"/>
+      </w:pPr>
+      <w:rPr>
+        <w:rFonts w:ascii="Courier New" w:hAnsi="Courier New" w:cs="Courier New" w:hint="default"/>
+      </w:rPr>
+    </w:lvl>
+    <w:lvl w:ilvl="5" w:tplc="08090005" w:tentative="1">
+      <w:start w:val="1"/>
+      <w:numFmt w:val="bullet"/>
+      <w:lvlText w:val=""/>
+      <w:lvlJc w:val="left"/>
+      <w:pPr>
+        <w:ind w:left="4320" w:hanging="360"/>
+      </w:pPr>
+      <w:rPr>
+        <w:rFonts w:ascii="Wingdings" w:hAnsi="Wingdings" w:hint="default"/>
+      </w:rPr>
+    </w:lvl>
+    <w:lvl w:ilvl="6" w:tplc="08090001" w:tentative="1">
+      <w:start w:val="1"/>
+      <w:numFmt w:val="bullet"/>
+      <w:lvlText w:val=""/>
+      <w:lvlJc w:val="left"/>
+      <w:pPr>
+        <w:ind w:left="5040" w:hanging="360"/>
+      </w:pPr>
+      <w:rPr>
+        <w:rFonts w:ascii="Symbol" w:hAnsi="Symbol" w:hint="default"/>
+      </w:rPr>
+    </w:lvl>
+    <w:lvl w:ilvl="7" w:tplc="08090003" w:tentative="1">
+      <w:start w:val="1"/>
+      <w:numFmt w:val="bullet"/>
+      <w:lvlText w:val="o"/>
+      <w:lvlJc w:val="left"/>
+      <w:pPr>
+        <w:ind w:left="5760" w:hanging="360"/>
+      </w:pPr>
+      <w:rPr>
+        <w:rFonts w:ascii="Courier New" w:hAnsi="Courier New" w:cs="Courier New" w:hint="default"/>
+      </w:rPr>
+    </w:lvl>
+    <w:lvl w:ilvl="8" w:tplc="08090005" w:tentative="1">
+      <w:start w:val="1"/>
+      <w:numFmt w:val="bullet"/>
+      <w:lvlText w:val=""/>
+      <w:lvlJc w:val="left"/>
+      <w:pPr>
+        <w:ind w:left="6480" w:hanging="360"/>
+      </w:pPr>
+      <w:rPr>
+        <w:rFonts w:ascii="Wingdings" w:hAnsi="Wingdings" w:hint="default"/>
+      </w:rPr>
+    </w:lvl>
+  </w:abstractNum>
+  <w:abstractNum w:abstractNumId="3">
     <w:nsid w:val="51FD2CA5"/>
     <w:multiLevelType w:val="multilevel"/>
     <w:tmpl w:val="06CE66C6"/>
@@ -4928,7 +5154,7 @@
       </w:rPr>
     </w:lvl>
   </w:abstractNum>
-  <w:abstractNum w:abstractNumId="3">
+  <w:abstractNum w:abstractNumId="4">
     <w:nsid w:val="56E2611E"/>
     <w:multiLevelType w:val="multilevel"/>
     <w:tmpl w:val="08070025"/>
@@ -5023,7 +5249,7 @@
       </w:pPr>
     </w:lvl>
   </w:abstractNum>
-  <w:abstractNum w:abstractNumId="4">
+  <w:abstractNum w:abstractNumId="5">
     <w:nsid w:val="75D67458"/>
     <w:multiLevelType w:val="multilevel"/>
     <w:tmpl w:val="37121FC2"/>
@@ -5116,7 +5342,7 @@
     <w:abstractNumId w:val="1"/>
   </w:num>
   <w:num w:numId="3">
-    <w:abstractNumId w:val="4"/>
+    <w:abstractNumId w:val="5"/>
     <w:lvlOverride w:ilvl="0">
       <w:startOverride w:val="1"/>
     </w:lvlOverride>
@@ -5146,10 +5372,13 @@
     </w:lvlOverride>
   </w:num>
   <w:num w:numId="4">
-    <w:abstractNumId w:val="2"/>
+    <w:abstractNumId w:val="3"/>
   </w:num>
   <w:num w:numId="5">
-    <w:abstractNumId w:val="3"/>
+    <w:abstractNumId w:val="4"/>
+  </w:num>
+  <w:num w:numId="6">
+    <w:abstractNumId w:val="2"/>
   </w:num>
 </w:numbering>
 </file>
@@ -5911,6 +6140,7 @@
     <w:tblPr>
       <w:tblStyleRowBandSize w:val="1"/>
       <w:tblStyleColBandSize w:val="1"/>
+      <w:tblInd w:w="0" w:type="dxa"/>
       <w:tblBorders>
         <w:top w:val="single" w:sz="4" w:space="0" w:color="FFFFFF" w:themeColor="background1"/>
         <w:left w:val="single" w:sz="4" w:space="0" w:color="FFFFFF" w:themeColor="background1"/>
@@ -6740,7 +6970,7 @@
 </file>
 
 <file path=customXml/itemProps2.xml><?xml version="1.0" encoding="utf-8"?>
-<ds:datastoreItem xmlns:ds="http://schemas.openxmlformats.org/officeDocument/2006/customXml" ds:itemID="{E7BB8C91-52FB-EB4D-9343-003765091B16}">
+<ds:datastoreItem xmlns:ds="http://schemas.openxmlformats.org/officeDocument/2006/customXml" ds:itemID="{22760C1D-F0BF-DD47-882B-149AF066AD43}">
   <ds:schemaRefs>
     <ds:schemaRef ds:uri="http://schemas.openxmlformats.org/officeDocument/2006/bibliography"/>
   </ds:schemaRefs>

</xml_diff>

<commit_message>
fixed wrong font in one section
</commit_message>
<xml_diff>
--- a/doc/ProjectSketch.docx
+++ b/doc/ProjectSketch.docx
@@ -2194,23 +2194,17 @@
         <w:pStyle w:val="ListParagraph"/>
         <w:numPr>
           <w:ilvl w:val="0"/>
-          <w:numId w:val="6"/>
+          <w:numId w:val="7"/>
         </w:numPr>
         <w:rPr>
-          <w:lang w:val="en-GB"/>
-        </w:rPr>
-      </w:pPr>
-      <w:r>
-        <w:rPr>
-          <w:lang w:val="en-GB"/>
-        </w:rPr>
-        <w:t xml:space="preserve">The customer will be provided with an entertaining </w:t>
-      </w:r>
-      <w:r>
-        <w:rPr>
-          <w:lang w:val="en-GB"/>
-        </w:rPr>
-        <w:t>and unique strategy game with multiple original twists.</w:t>
+          <w:sz w:val="24"/>
+        </w:rPr>
+      </w:pPr>
+      <w:r>
+        <w:rPr>
+          <w:sz w:val="24"/>
+        </w:rPr>
+        <w:t>The customer will be provided with an entertaining and unique strategy game with multiple original twists.</w:t>
       </w:r>
     </w:p>
     <w:p>
@@ -2218,35 +2212,33 @@
         <w:pStyle w:val="ListParagraph"/>
         <w:numPr>
           <w:ilvl w:val="0"/>
-          <w:numId w:val="6"/>
+          <w:numId w:val="7"/>
         </w:numPr>
         <w:rPr>
-          <w:lang w:val="en-GB"/>
-        </w:rPr>
-      </w:pPr>
-      <w:r>
-        <w:rPr>
-          <w:lang w:val="en-GB"/>
+          <w:sz w:val="24"/>
+        </w:rPr>
+      </w:pPr>
+      <w:r>
+        <w:rPr>
+          <w:sz w:val="24"/>
         </w:rPr>
         <w:t>The Game will run all major operating systems that support a Java environment.</w:t>
       </w:r>
-      <w:bookmarkStart w:id="3" w:name="_GoBack"/>
-      <w:bookmarkEnd w:id="3"/>
     </w:p>
     <w:p>
       <w:pPr>
         <w:pStyle w:val="ListParagraph"/>
         <w:numPr>
           <w:ilvl w:val="0"/>
-          <w:numId w:val="6"/>
+          <w:numId w:val="7"/>
         </w:numPr>
         <w:rPr>
-          <w:lang w:val="en-GB"/>
-        </w:rPr>
-      </w:pPr>
-      <w:r>
-        <w:rPr>
-          <w:lang w:val="en-GB"/>
+          <w:sz w:val="24"/>
+        </w:rPr>
+      </w:pPr>
+      <w:r>
+        <w:rPr>
+          <w:sz w:val="24"/>
         </w:rPr>
         <w:t>It will feature increased challenge by having the player manage multiple maps at once.</w:t>
       </w:r>
@@ -2256,29 +2248,29 @@
         <w:pStyle w:val="ListParagraph"/>
         <w:numPr>
           <w:ilvl w:val="0"/>
-          <w:numId w:val="6"/>
+          <w:numId w:val="7"/>
         </w:numPr>
         <w:rPr>
-          <w:lang w:val="en-GB"/>
-        </w:rPr>
-      </w:pPr>
-      <w:r>
-        <w:rPr>
-          <w:lang w:val="en-GB"/>
+          <w:sz w:val="24"/>
+        </w:rPr>
+      </w:pPr>
+      <w:r>
+        <w:rPr>
+          <w:sz w:val="24"/>
         </w:rPr>
         <w:t xml:space="preserve">The customer will be able to choose to create his own unique maps for improved </w:t>
       </w:r>
       <w:proofErr w:type="spellStart"/>
       <w:r>
         <w:rPr>
-          <w:lang w:val="en-GB"/>
+          <w:sz w:val="24"/>
         </w:rPr>
         <w:t>replayability</w:t>
       </w:r>
       <w:proofErr w:type="spellEnd"/>
       <w:r>
         <w:rPr>
-          <w:lang w:val="en-GB"/>
+          <w:sz w:val="24"/>
         </w:rPr>
         <w:t xml:space="preserve"> and enjoyment.</w:t>
       </w:r>
@@ -2290,14 +2282,22 @@
           <w:lang w:val="en-US"/>
         </w:rPr>
       </w:pPr>
-      <w:bookmarkStart w:id="4" w:name="_Toc494724730"/>
+      <w:bookmarkStart w:id="3" w:name="_Toc494724730"/>
       <w:r>
         <w:rPr>
           <w:lang w:val="en-US"/>
         </w:rPr>
-        <w:t>State of the Art – Competition Analysis</w:t>
-      </w:r>
+        <w:t xml:space="preserve">State of the Art – Competition </w:t>
+      </w:r>
+      <w:bookmarkStart w:id="4" w:name="_GoBack"/>
       <w:bookmarkEnd w:id="4"/>
+      <w:r>
+        <w:rPr>
+          <w:lang w:val="en-US"/>
+        </w:rPr>
+        <w:t>Analysis</w:t>
+      </w:r>
+      <w:bookmarkEnd w:id="3"/>
     </w:p>
     <w:p>
       <w:r>
@@ -2535,6 +2535,7 @@
           <w:sz w:val="24"/>
           <w:lang w:val="en-GB"/>
         </w:rPr>
+        <w:lastRenderedPageBreak/>
         <w:t>The towers try to shot down the enemies.</w:t>
       </w:r>
     </w:p>
@@ -2556,7 +2557,6 @@
           <w:sz w:val="24"/>
           <w:lang w:val="en-GB"/>
         </w:rPr>
-        <w:lastRenderedPageBreak/>
         <w:t>A tower kills an enemy and the player receives money, which he can spend again for towers.</w:t>
       </w:r>
     </w:p>
@@ -4817,6 +4817,119 @@
     </w:lvl>
   </w:abstractNum>
   <w:abstractNum w:abstractNumId="1">
+    <w:nsid w:val="23E654D2"/>
+    <w:multiLevelType w:val="hybridMultilevel"/>
+    <w:tmpl w:val="7DF815A6"/>
+    <w:lvl w:ilvl="0" w:tplc="08090001">
+      <w:start w:val="1"/>
+      <w:numFmt w:val="bullet"/>
+      <w:lvlText w:val=""/>
+      <w:lvlJc w:val="left"/>
+      <w:pPr>
+        <w:ind w:left="720" w:hanging="360"/>
+      </w:pPr>
+      <w:rPr>
+        <w:rFonts w:ascii="Symbol" w:hAnsi="Symbol" w:hint="default"/>
+      </w:rPr>
+    </w:lvl>
+    <w:lvl w:ilvl="1" w:tplc="08090003" w:tentative="1">
+      <w:start w:val="1"/>
+      <w:numFmt w:val="bullet"/>
+      <w:lvlText w:val="o"/>
+      <w:lvlJc w:val="left"/>
+      <w:pPr>
+        <w:ind w:left="1440" w:hanging="360"/>
+      </w:pPr>
+      <w:rPr>
+        <w:rFonts w:ascii="Courier New" w:hAnsi="Courier New" w:cs="Courier New" w:hint="default"/>
+      </w:rPr>
+    </w:lvl>
+    <w:lvl w:ilvl="2" w:tplc="08090005" w:tentative="1">
+      <w:start w:val="1"/>
+      <w:numFmt w:val="bullet"/>
+      <w:lvlText w:val=""/>
+      <w:lvlJc w:val="left"/>
+      <w:pPr>
+        <w:ind w:left="2160" w:hanging="360"/>
+      </w:pPr>
+      <w:rPr>
+        <w:rFonts w:ascii="Wingdings" w:hAnsi="Wingdings" w:hint="default"/>
+      </w:rPr>
+    </w:lvl>
+    <w:lvl w:ilvl="3" w:tplc="08090001" w:tentative="1">
+      <w:start w:val="1"/>
+      <w:numFmt w:val="bullet"/>
+      <w:lvlText w:val=""/>
+      <w:lvlJc w:val="left"/>
+      <w:pPr>
+        <w:ind w:left="2880" w:hanging="360"/>
+      </w:pPr>
+      <w:rPr>
+        <w:rFonts w:ascii="Symbol" w:hAnsi="Symbol" w:hint="default"/>
+      </w:rPr>
+    </w:lvl>
+    <w:lvl w:ilvl="4" w:tplc="08090003" w:tentative="1">
+      <w:start w:val="1"/>
+      <w:numFmt w:val="bullet"/>
+      <w:lvlText w:val="o"/>
+      <w:lvlJc w:val="left"/>
+      <w:pPr>
+        <w:ind w:left="3600" w:hanging="360"/>
+      </w:pPr>
+      <w:rPr>
+        <w:rFonts w:ascii="Courier New" w:hAnsi="Courier New" w:cs="Courier New" w:hint="default"/>
+      </w:rPr>
+    </w:lvl>
+    <w:lvl w:ilvl="5" w:tplc="08090005" w:tentative="1">
+      <w:start w:val="1"/>
+      <w:numFmt w:val="bullet"/>
+      <w:lvlText w:val=""/>
+      <w:lvlJc w:val="left"/>
+      <w:pPr>
+        <w:ind w:left="4320" w:hanging="360"/>
+      </w:pPr>
+      <w:rPr>
+        <w:rFonts w:ascii="Wingdings" w:hAnsi="Wingdings" w:hint="default"/>
+      </w:rPr>
+    </w:lvl>
+    <w:lvl w:ilvl="6" w:tplc="08090001" w:tentative="1">
+      <w:start w:val="1"/>
+      <w:numFmt w:val="bullet"/>
+      <w:lvlText w:val=""/>
+      <w:lvlJc w:val="left"/>
+      <w:pPr>
+        <w:ind w:left="5040" w:hanging="360"/>
+      </w:pPr>
+      <w:rPr>
+        <w:rFonts w:ascii="Symbol" w:hAnsi="Symbol" w:hint="default"/>
+      </w:rPr>
+    </w:lvl>
+    <w:lvl w:ilvl="7" w:tplc="08090003" w:tentative="1">
+      <w:start w:val="1"/>
+      <w:numFmt w:val="bullet"/>
+      <w:lvlText w:val="o"/>
+      <w:lvlJc w:val="left"/>
+      <w:pPr>
+        <w:ind w:left="5760" w:hanging="360"/>
+      </w:pPr>
+      <w:rPr>
+        <w:rFonts w:ascii="Courier New" w:hAnsi="Courier New" w:cs="Courier New" w:hint="default"/>
+      </w:rPr>
+    </w:lvl>
+    <w:lvl w:ilvl="8" w:tplc="08090005" w:tentative="1">
+      <w:start w:val="1"/>
+      <w:numFmt w:val="bullet"/>
+      <w:lvlText w:val=""/>
+      <w:lvlJc w:val="left"/>
+      <w:pPr>
+        <w:ind w:left="6480" w:hanging="360"/>
+      </w:pPr>
+      <w:rPr>
+        <w:rFonts w:ascii="Wingdings" w:hAnsi="Wingdings" w:hint="default"/>
+      </w:rPr>
+    </w:lvl>
+  </w:abstractNum>
+  <w:abstractNum w:abstractNumId="2">
     <w:nsid w:val="28F2036D"/>
     <w:multiLevelType w:val="hybridMultilevel"/>
     <w:tmpl w:val="54F6F30C"/>
@@ -4929,7 +5042,7 @@
       </w:rPr>
     </w:lvl>
   </w:abstractNum>
-  <w:abstractNum w:abstractNumId="2">
+  <w:abstractNum w:abstractNumId="3">
     <w:nsid w:val="44BC1CF1"/>
     <w:multiLevelType w:val="hybridMultilevel"/>
     <w:tmpl w:val="40C4F106"/>
@@ -5041,7 +5154,7 @@
       </w:rPr>
     </w:lvl>
   </w:abstractNum>
-  <w:abstractNum w:abstractNumId="3">
+  <w:abstractNum w:abstractNumId="4">
     <w:nsid w:val="51FD2CA5"/>
     <w:multiLevelType w:val="multilevel"/>
     <w:tmpl w:val="06CE66C6"/>
@@ -5154,7 +5267,7 @@
       </w:rPr>
     </w:lvl>
   </w:abstractNum>
-  <w:abstractNum w:abstractNumId="4">
+  <w:abstractNum w:abstractNumId="5">
     <w:nsid w:val="56E2611E"/>
     <w:multiLevelType w:val="multilevel"/>
     <w:tmpl w:val="08070025"/>
@@ -5249,7 +5362,7 @@
       </w:pPr>
     </w:lvl>
   </w:abstractNum>
-  <w:abstractNum w:abstractNumId="5">
+  <w:abstractNum w:abstractNumId="6">
     <w:nsid w:val="75D67458"/>
     <w:multiLevelType w:val="multilevel"/>
     <w:tmpl w:val="37121FC2"/>
@@ -5339,10 +5452,10 @@
     <w:abstractNumId w:val="0"/>
   </w:num>
   <w:num w:numId="2">
-    <w:abstractNumId w:val="1"/>
+    <w:abstractNumId w:val="2"/>
   </w:num>
   <w:num w:numId="3">
-    <w:abstractNumId w:val="5"/>
+    <w:abstractNumId w:val="6"/>
     <w:lvlOverride w:ilvl="0">
       <w:startOverride w:val="1"/>
     </w:lvlOverride>
@@ -5372,13 +5485,16 @@
     </w:lvlOverride>
   </w:num>
   <w:num w:numId="4">
+    <w:abstractNumId w:val="4"/>
+  </w:num>
+  <w:num w:numId="5">
+    <w:abstractNumId w:val="5"/>
+  </w:num>
+  <w:num w:numId="6">
     <w:abstractNumId w:val="3"/>
   </w:num>
-  <w:num w:numId="5">
-    <w:abstractNumId w:val="4"/>
-  </w:num>
-  <w:num w:numId="6">
-    <w:abstractNumId w:val="2"/>
+  <w:num w:numId="7">
+    <w:abstractNumId w:val="1"/>
   </w:num>
 </w:numbering>
 </file>
@@ -6970,7 +7086,7 @@
 </file>
 
 <file path=customXml/itemProps2.xml><?xml version="1.0" encoding="utf-8"?>
-<ds:datastoreItem xmlns:ds="http://schemas.openxmlformats.org/officeDocument/2006/customXml" ds:itemID="{22760C1D-F0BF-DD47-882B-149AF066AD43}">
+<ds:datastoreItem xmlns:ds="http://schemas.openxmlformats.org/officeDocument/2006/customXml" ds:itemID="{E3C3CBC7-E098-DF4C-A2F3-CF2AB80C398D}">
   <ds:schemaRefs>
     <ds:schemaRef ds:uri="http://schemas.openxmlformats.org/officeDocument/2006/bibliography"/>
   </ds:schemaRefs>

</xml_diff>